<commit_message>
Small change to the documentation.
</commit_message>
<xml_diff>
--- a/grism_overlap.docx
+++ b/grism_overlap.docx
@@ -6810,11 +6810,19 @@
           <w:rFonts w:ascii="Times New Roman" w:hAnsi="Times New Roman" w:cs="Times New Roman"/>
         </w:rPr>
       </w:pPr>
-      <w:r>
-        <w:rPr>
-          <w:rFonts w:ascii="Times New Roman" w:hAnsi="Times New Roman" w:cs="Times New Roman"/>
-        </w:rPr>
-        <w:t>The ”r” and “c” key commands for plotting the row or column at the current cursor position are also provided.</w:t>
+      <w:proofErr w:type="gramStart"/>
+      <w:r>
+        <w:rPr>
+          <w:rFonts w:ascii="Times New Roman" w:hAnsi="Times New Roman" w:cs="Times New Roman"/>
+        </w:rPr>
+        <w:t>The ”r</w:t>
+      </w:r>
+      <w:proofErr w:type="gramEnd"/>
+      <w:r>
+        <w:rPr>
+          <w:rFonts w:ascii="Times New Roman" w:hAnsi="Times New Roman" w:cs="Times New Roman"/>
+        </w:rPr>
+        <w:t>” and “c” key commands for plotting the row or column at the current cursor position are also provided.</w:t>
       </w:r>
     </w:p>
     <w:p>
@@ -8944,7 +8952,27 @@
         <w:rPr>
           <w:rFonts w:ascii="Times New Roman" w:hAnsi="Times New Roman" w:cs="Times New Roman"/>
         </w:rPr>
-        <w:t>, the boxes are shifted left and a bit down to place the reference position at pixel [1955, 1199] in the image area, using an IRAF-like notation.  That is pixel [3047, 2291] in the full scene image.</w:t>
+        <w:t>, the boxes are shifted left and a bit down to place the reference position at pixel [1955, 1199] in the image area, using an IRAF-like notation.  That is pixel [3047, 2291] in the full scene image</w:t>
+      </w:r>
+      <w:r>
+        <w:rPr>
+          <w:rFonts w:ascii="Times New Roman" w:hAnsi="Times New Roman" w:cs="Times New Roman"/>
+        </w:rPr>
+        <w:t xml:space="preserve"> if the image area is </w:t>
+      </w:r>
+      <w:proofErr w:type="spellStart"/>
+      <w:r>
+        <w:rPr>
+          <w:rFonts w:ascii="Times New Roman" w:hAnsi="Times New Roman" w:cs="Times New Roman"/>
+        </w:rPr>
+        <w:t>centred</w:t>
+      </w:r>
+      <w:proofErr w:type="spellEnd"/>
+      <w:r>
+        <w:rPr>
+          <w:rFonts w:ascii="Times New Roman" w:hAnsi="Times New Roman" w:cs="Times New Roman"/>
+        </w:rPr>
+        <w:t xml:space="preserve"> on the reference position.</w:t>
       </w:r>
     </w:p>
     <w:p>

</xml_diff>

<commit_message>
FIxed the file name for the BD+601753 scene.
I fixed a typo in the name of the stars input file for BD+60 1753, and changed the documentation to match.
</commit_message>
<xml_diff>
--- a/grism_overlap.docx
+++ b/grism_overlap.docx
@@ -556,7 +556,19 @@
         <w:rPr>
           <w:rFonts w:ascii="Times New Roman" w:hAnsi="Times New Roman" w:cs="Times New Roman"/>
         </w:rPr>
-        <w:t>stars_bd30d1753_gaiadr3_allfilters.txt</w:t>
+        <w:t>stars_bd</w:t>
+      </w:r>
+      <w:r>
+        <w:rPr>
+          <w:rFonts w:ascii="Times New Roman" w:hAnsi="Times New Roman" w:cs="Times New Roman"/>
+        </w:rPr>
+        <w:t>6</w:t>
+      </w:r>
+      <w:r>
+        <w:rPr>
+          <w:rFonts w:ascii="Times New Roman" w:hAnsi="Times New Roman" w:cs="Times New Roman"/>
+        </w:rPr>
+        <w:t>0d1753_gaiadr3_allfilters.txt</w:t>
       </w:r>
     </w:p>
     <w:p>
@@ -8553,7 +8565,27 @@
           <w:sz w:val="24"/>
           <w:szCs w:val="24"/>
         </w:rPr>
-        <w:t>bd30d1753_gaiadr3_allfilters.txt</w:t>
+        <w:t>bd</w:t>
+      </w:r>
+      <w:r>
+        <w:rPr>
+          <w:rFonts w:ascii="Times New Roman" w:hAnsi="Times New Roman" w:cs="Times New Roman"/>
+          <w:i w:val="0"/>
+          <w:iCs w:val="0"/>
+          <w:sz w:val="24"/>
+          <w:szCs w:val="24"/>
+        </w:rPr>
+        <w:t>6</w:t>
+      </w:r>
+      <w:r>
+        <w:rPr>
+          <w:rFonts w:ascii="Times New Roman" w:hAnsi="Times New Roman" w:cs="Times New Roman"/>
+          <w:i w:val="0"/>
+          <w:iCs w:val="0"/>
+          <w:sz w:val="24"/>
+          <w:szCs w:val="24"/>
+        </w:rPr>
+        <w:t>0d1753_gaiadr3_allfilters.txt</w:t>
       </w:r>
       <w:r>
         <w:rPr>

</xml_diff>

<commit_message>
Small change for setting colour defaults
I find that sometimes the MacOS has default foreground of white and background of black.  This can cause an issue with buttons that have white backgrounds and white text.  A small change to the code was made so that people can work around this is they need to.
</commit_message>
<xml_diff>
--- a/grism_overlap.docx
+++ b/grism_overlap.docx
@@ -1552,11 +1552,237 @@
     </w:p>
     <w:p>
       <w:pPr>
+        <w:rPr>
+          <w:rFonts w:ascii="Times New Roman" w:hAnsi="Times New Roman" w:cs="Times New Roman"/>
+        </w:rPr>
+      </w:pPr>
+    </w:p>
+    <w:p>
+      <w:pPr>
+        <w:pStyle w:val="Heading2"/>
+        <w:rPr>
+          <w:rFonts w:ascii="Times New Roman" w:hAnsi="Times New Roman" w:cs="Times New Roman"/>
+        </w:rPr>
+      </w:pPr>
+      <w:r>
+        <w:rPr>
+          <w:rFonts w:ascii="Times New Roman" w:hAnsi="Times New Roman" w:cs="Times New Roman"/>
+        </w:rPr>
+        <w:t xml:space="preserve">Possible Foreground/Background </w:t>
+      </w:r>
+      <w:proofErr w:type="spellStart"/>
+      <w:r>
+        <w:rPr>
+          <w:rFonts w:ascii="Times New Roman" w:hAnsi="Times New Roman" w:cs="Times New Roman"/>
+        </w:rPr>
+        <w:t>Colour</w:t>
+      </w:r>
+      <w:proofErr w:type="spellEnd"/>
+      <w:r>
+        <w:rPr>
+          <w:rFonts w:ascii="Times New Roman" w:hAnsi="Times New Roman" w:cs="Times New Roman"/>
+        </w:rPr>
+        <w:t xml:space="preserve"> Issue</w:t>
+      </w:r>
+    </w:p>
+    <w:p>
+      <w:pPr>
         <w:ind w:firstLine="720"/>
         <w:rPr>
           <w:rFonts w:ascii="Times New Roman" w:hAnsi="Times New Roman" w:cs="Times New Roman"/>
         </w:rPr>
       </w:pPr>
+    </w:p>
+    <w:p>
+      <w:pPr>
+        <w:ind w:firstLine="720"/>
+        <w:rPr>
+          <w:rFonts w:ascii="Times New Roman" w:hAnsi="Times New Roman" w:cs="Times New Roman"/>
+        </w:rPr>
+      </w:pPr>
+      <w:r>
+        <w:rPr>
+          <w:rFonts w:ascii="Times New Roman" w:hAnsi="Times New Roman" w:cs="Times New Roman"/>
+        </w:rPr>
+        <w:t xml:space="preserve">On some systems the foreground </w:t>
+      </w:r>
+      <w:proofErr w:type="spellStart"/>
+      <w:r>
+        <w:rPr>
+          <w:rFonts w:ascii="Times New Roman" w:hAnsi="Times New Roman" w:cs="Times New Roman"/>
+        </w:rPr>
+        <w:t>colour</w:t>
+      </w:r>
+      <w:proofErr w:type="spellEnd"/>
+      <w:r>
+        <w:rPr>
+          <w:rFonts w:ascii="Times New Roman" w:hAnsi="Times New Roman" w:cs="Times New Roman"/>
+        </w:rPr>
+        <w:t xml:space="preserve"> is white and the background </w:t>
+      </w:r>
+      <w:proofErr w:type="spellStart"/>
+      <w:r>
+        <w:rPr>
+          <w:rFonts w:ascii="Times New Roman" w:hAnsi="Times New Roman" w:cs="Times New Roman"/>
+        </w:rPr>
+        <w:t>colour</w:t>
+      </w:r>
+      <w:proofErr w:type="spellEnd"/>
+      <w:r>
+        <w:rPr>
+          <w:rFonts w:ascii="Times New Roman" w:hAnsi="Times New Roman" w:cs="Times New Roman"/>
+        </w:rPr>
+        <w:t xml:space="preserve"> is black by default.  In such cases one may see that the button labels are white on a white background and hence not visible.  If this happens a small change in the code will fix it.  Near the bottom of the </w:t>
+      </w:r>
+      <w:proofErr w:type="gramStart"/>
+      <w:r>
+        <w:rPr>
+          <w:rFonts w:ascii="Times New Roman" w:hAnsi="Times New Roman" w:cs="Times New Roman"/>
+        </w:rPr>
+        <w:t>code</w:t>
+      </w:r>
+      <w:proofErr w:type="gramEnd"/>
+      <w:r>
+        <w:rPr>
+          <w:rFonts w:ascii="Times New Roman" w:hAnsi="Times New Roman" w:cs="Times New Roman"/>
+        </w:rPr>
+        <w:t xml:space="preserve"> one needs to comment out the lines that call </w:t>
+      </w:r>
+      <w:proofErr w:type="spellStart"/>
+      <w:r>
+        <w:rPr>
+          <w:rFonts w:ascii="Times New Roman" w:hAnsi="Times New Roman" w:cs="Times New Roman"/>
+        </w:rPr>
+        <w:t>tk_setPalette</w:t>
+      </w:r>
+      <w:proofErr w:type="spellEnd"/>
+      <w:r>
+        <w:rPr>
+          <w:rFonts w:ascii="Times New Roman" w:hAnsi="Times New Roman" w:cs="Times New Roman"/>
+        </w:rPr>
+        <w:t xml:space="preserve"> for the root window.  The relevant lines are</w:t>
+      </w:r>
+    </w:p>
+    <w:p>
+      <w:pPr>
+        <w:ind w:firstLine="720"/>
+        <w:rPr>
+          <w:rFonts w:ascii="Times New Roman" w:hAnsi="Times New Roman" w:cs="Times New Roman"/>
+        </w:rPr>
+      </w:pPr>
+    </w:p>
+    <w:p>
+      <w:pPr>
+        <w:rPr>
+          <w:rFonts w:ascii="Courier" w:hAnsi="Courier" w:cs="Times New Roman"/>
+        </w:rPr>
+      </w:pPr>
+      <w:r>
+        <w:rPr>
+          <w:rFonts w:ascii="Courier" w:hAnsi="Courier" w:cs="Times New Roman"/>
+        </w:rPr>
+        <w:t xml:space="preserve">    </w:t>
+      </w:r>
+      <w:r>
+        <w:rPr>
+          <w:rFonts w:ascii="Courier" w:hAnsi="Courier" w:cs="Times New Roman"/>
+        </w:rPr>
+        <w:t>#</w:t>
+      </w:r>
+      <w:r>
+        <w:rPr>
+          <w:rFonts w:ascii="Courier" w:hAnsi="Courier" w:cs="Times New Roman"/>
+        </w:rPr>
+        <w:t>root.tk_</w:t>
+      </w:r>
+      <w:proofErr w:type="gramStart"/>
+      <w:r>
+        <w:rPr>
+          <w:rFonts w:ascii="Courier" w:hAnsi="Courier" w:cs="Times New Roman"/>
+        </w:rPr>
+        <w:t>setPalette(</w:t>
+      </w:r>
+      <w:proofErr w:type="gramEnd"/>
+      <w:r>
+        <w:rPr>
+          <w:rFonts w:ascii="Courier" w:hAnsi="Courier" w:cs="Times New Roman"/>
+        </w:rPr>
+        <w:t>background='white', foreground='black',</w:t>
+      </w:r>
+    </w:p>
+    <w:p>
+      <w:pPr>
+        <w:rPr>
+          <w:rFonts w:ascii="Courier" w:hAnsi="Courier" w:cs="Times New Roman"/>
+        </w:rPr>
+      </w:pPr>
+      <w:r>
+        <w:rPr>
+          <w:rFonts w:ascii="Courier" w:hAnsi="Courier" w:cs="Times New Roman"/>
+        </w:rPr>
+        <w:t xml:space="preserve">    </w:t>
+      </w:r>
+      <w:r>
+        <w:rPr>
+          <w:rFonts w:ascii="Courier" w:hAnsi="Courier" w:cs="Times New Roman"/>
+        </w:rPr>
+        <w:t>#</w:t>
+      </w:r>
+      <w:r>
+        <w:rPr>
+          <w:rFonts w:ascii="Courier" w:hAnsi="Courier" w:cs="Times New Roman"/>
+        </w:rPr>
+        <w:t xml:space="preserve">    </w:t>
+      </w:r>
+      <w:proofErr w:type="spellStart"/>
+      <w:r>
+        <w:rPr>
+          <w:rFonts w:ascii="Courier" w:hAnsi="Courier" w:cs="Times New Roman"/>
+        </w:rPr>
+        <w:t>activeBackground</w:t>
+      </w:r>
+      <w:proofErr w:type="spellEnd"/>
+      <w:r>
+        <w:rPr>
+          <w:rFonts w:ascii="Courier" w:hAnsi="Courier" w:cs="Times New Roman"/>
+        </w:rPr>
+        <w:t xml:space="preserve">='black', </w:t>
+      </w:r>
+      <w:proofErr w:type="spellStart"/>
+      <w:r>
+        <w:rPr>
+          <w:rFonts w:ascii="Courier" w:hAnsi="Courier" w:cs="Times New Roman"/>
+        </w:rPr>
+        <w:t>activeForeground</w:t>
+      </w:r>
+      <w:proofErr w:type="spellEnd"/>
+      <w:r>
+        <w:rPr>
+          <w:rFonts w:ascii="Courier" w:hAnsi="Courier" w:cs="Times New Roman"/>
+        </w:rPr>
+        <w:t>='white')</w:t>
+      </w:r>
+    </w:p>
+    <w:p>
+      <w:pPr>
+        <w:ind w:firstLine="720"/>
+        <w:rPr>
+          <w:rFonts w:ascii="Times New Roman" w:hAnsi="Times New Roman" w:cs="Times New Roman"/>
+        </w:rPr>
+      </w:pPr>
+    </w:p>
+    <w:p>
+      <w:pPr>
+        <w:rPr>
+          <w:rFonts w:ascii="Times New Roman" w:hAnsi="Times New Roman" w:cs="Times New Roman"/>
+        </w:rPr>
+      </w:pPr>
+      <w:r>
+        <w:rPr>
+          <w:rFonts w:ascii="Times New Roman" w:hAnsi="Times New Roman" w:cs="Times New Roman"/>
+        </w:rPr>
+        <w:t>Removing the # symbols will set the foreground to black and the background to black, overriding the defaults.</w:t>
+      </w:r>
     </w:p>
     <w:p>
       <w:pPr>
@@ -1771,7 +1997,14 @@
         <w:rPr>
           <w:rFonts w:ascii="Times New Roman" w:hAnsi="Times New Roman" w:cs="Times New Roman"/>
         </w:rPr>
-        <w:t xml:space="preserve">  The output image is then displayed for inspection.  The image display code allows the user to carry out a limited sub-set of the Image Reduction and Analysis Facility (IRAF) display and </w:t>
+        <w:t xml:space="preserve">  The output image is then displayed for inspection.  The image display code allows the user to carry out a </w:t>
+      </w:r>
+      <w:r>
+        <w:rPr>
+          <w:rFonts w:ascii="Times New Roman" w:hAnsi="Times New Roman" w:cs="Times New Roman"/>
+        </w:rPr>
+        <w:lastRenderedPageBreak/>
+        <w:t xml:space="preserve">limited sub-set of the Image Reduction and Analysis Facility (IRAF) display and </w:t>
       </w:r>
       <w:proofErr w:type="spellStart"/>
       <w:r>
@@ -1856,14 +2089,7 @@
         <w:rPr>
           <w:rFonts w:ascii="Times New Roman" w:hAnsi="Times New Roman" w:cs="Times New Roman"/>
         </w:rPr>
-        <w:t xml:space="preserve"> shows that there is some variation in detail in the curvature of the spectral orders </w:t>
-      </w:r>
-      <w:r>
-        <w:rPr>
-          <w:rFonts w:ascii="Times New Roman" w:hAnsi="Times New Roman" w:cs="Times New Roman"/>
-        </w:rPr>
-        <w:lastRenderedPageBreak/>
-        <w:t>at different positions.  This is a result of the convolution, and there is no way to correct for this.  The expectation is that changes in the order curvature are small enough that the tool gives a reasonable estimate of the angles to avoid even if the details are not entirely correct.</w:t>
+        <w:t xml:space="preserve"> shows that there is some variation in detail in the curvature of the spectral orders at different positions.  This is a result of the convolution, and there is no way to correct for this.  The expectation is that changes in the order curvature are small enough that the tool gives a reasonable estimate of the angles to avoid even if the details are not entirely correct.</w:t>
       </w:r>
     </w:p>
     <w:p>
@@ -2080,7 +2306,19 @@
         <w:rPr>
           <w:rFonts w:ascii="Times New Roman" w:hAnsi="Times New Roman" w:cs="Times New Roman"/>
         </w:rPr>
-        <w:t xml:space="preserve">The primary input is assumed to be a stellar source list with sky positions and simulated NIRISS magnitudes.  The magnitudes can be input either as AB magnitudes or as the A0V-based magnitudes (“Vega magnitudes” in the Hubble Space Telescope parlance, although there some differences for the JWST magnitude system compare to what is used for HST).  The file needs to have the specific structure shown </w:t>
+        <w:t>The primary input is assumed to be a stellar source list with sky positions and simulated NIRISS magnitudes.  The magnitudes can be input either as AB magnitudes or as the A0V-based magnitudes (“Vega magnitudes” in the Hubble Space Telescope parlance, although there some differences for the JWST magnitude system compare</w:t>
+      </w:r>
+      <w:r>
+        <w:rPr>
+          <w:rFonts w:ascii="Times New Roman" w:hAnsi="Times New Roman" w:cs="Times New Roman"/>
+        </w:rPr>
+        <w:t>d</w:t>
+      </w:r>
+      <w:r>
+        <w:rPr>
+          <w:rFonts w:ascii="Times New Roman" w:hAnsi="Times New Roman" w:cs="Times New Roman"/>
+        </w:rPr>
+        <w:t xml:space="preserve"> to what is used for HST).  The file needs to have the specific structure shown </w:t>
       </w:r>
       <w:r>
         <w:rPr>
@@ -2140,7 +2378,14 @@
         <w:rPr>
           <w:rFonts w:ascii="Times New Roman" w:hAnsi="Times New Roman" w:cs="Times New Roman"/>
         </w:rPr>
-        <w:t xml:space="preserve"> otherwise the code cannot read it.  First there may be one or more header lines with the ‘#’ symbol at the start of the line.  The only use of these lines is that the code looks for the string “</w:t>
+        <w:t xml:space="preserve"> otherwise the code cannot read it.  First there may be one or more header lines with the ‘#’ symbol at the start of the line.  The only use </w:t>
+      </w:r>
+      <w:r>
+        <w:rPr>
+          <w:rFonts w:ascii="Times New Roman" w:hAnsi="Times New Roman" w:cs="Times New Roman"/>
+        </w:rPr>
+        <w:lastRenderedPageBreak/>
+        <w:t>of these lines is that the code looks for the string “</w:t>
       </w:r>
       <w:proofErr w:type="spellStart"/>
       <w:r>
@@ -2239,187 +2484,193 @@
         <w:rPr>
           <w:rFonts w:ascii="Times New Roman" w:hAnsi="Times New Roman" w:cs="Times New Roman"/>
         </w:rPr>
-        <w:t xml:space="preserve"> which takes as input photometry in two of a number of possible filters and attempts to transform these values to the </w:t>
-      </w:r>
-      <w:r>
-        <w:rPr>
-          <w:rFonts w:ascii="Times New Roman" w:hAnsi="Times New Roman" w:cs="Times New Roman"/>
+        <w:t xml:space="preserve"> which takes as input photometry in two of a number of possible filters and attempts to transform these values to the NIRISS filter magnitudes based on the results of some forward modelling of the count rates for various filters.  The output from that code needs to be converted into the format that Mirage requires </w:t>
+      </w:r>
+      <w:r>
+        <w:rPr>
+          <w:rFonts w:ascii="Times New Roman" w:hAnsi="Times New Roman" w:cs="Times New Roman"/>
+        </w:rPr>
+        <w:t>for</w:t>
+      </w:r>
+      <w:r>
+        <w:rPr>
+          <w:rFonts w:ascii="Times New Roman" w:hAnsi="Times New Roman" w:cs="Times New Roman"/>
+        </w:rPr>
+        <w:t xml:space="preserve"> use with Mirage or with the present code.</w:t>
+      </w:r>
+    </w:p>
+    <w:p>
+      <w:pPr>
+        <w:ind w:firstLine="720"/>
+        <w:rPr>
+          <w:rFonts w:ascii="Times New Roman" w:hAnsi="Times New Roman" w:cs="Times New Roman"/>
+        </w:rPr>
+      </w:pPr>
+    </w:p>
+    <w:p>
+      <w:pPr>
+        <w:pStyle w:val="Heading2"/>
+        <w:rPr>
+          <w:rFonts w:ascii="Times New Roman" w:hAnsi="Times New Roman" w:cs="Times New Roman"/>
+        </w:rPr>
+      </w:pPr>
+      <w:r>
+        <w:rPr>
+          <w:rFonts w:ascii="Times New Roman" w:hAnsi="Times New Roman" w:cs="Times New Roman"/>
+        </w:rPr>
+        <w:t>An Extended Source (Galaxies) List</w:t>
+      </w:r>
+    </w:p>
+    <w:p>
+      <w:pPr>
+        <w:ind w:firstLine="720"/>
+        <w:rPr>
+          <w:rFonts w:ascii="Times New Roman" w:hAnsi="Times New Roman" w:cs="Times New Roman"/>
+        </w:rPr>
+      </w:pPr>
+    </w:p>
+    <w:p>
+      <w:pPr>
+        <w:ind w:firstLine="720"/>
+        <w:rPr>
+          <w:rFonts w:ascii="Times New Roman" w:hAnsi="Times New Roman" w:cs="Times New Roman"/>
+        </w:rPr>
+      </w:pPr>
+      <w:r>
+        <w:rPr>
+          <w:rFonts w:ascii="Times New Roman" w:hAnsi="Times New Roman" w:cs="Times New Roman"/>
+        </w:rPr>
+        <w:t xml:space="preserve">The extended source input file is similar in structure to the stellar source input file, with the addition of the </w:t>
+      </w:r>
+      <w:proofErr w:type="spellStart"/>
+      <w:r>
+        <w:rPr>
+          <w:rFonts w:ascii="Times New Roman" w:hAnsi="Times New Roman" w:cs="Times New Roman"/>
+        </w:rPr>
+        <w:t>Sersic</w:t>
+      </w:r>
+      <w:proofErr w:type="spellEnd"/>
+      <w:r>
+        <w:rPr>
+          <w:rFonts w:ascii="Times New Roman" w:hAnsi="Times New Roman" w:cs="Times New Roman"/>
+        </w:rPr>
+        <w:t xml:space="preserve"> profile parameters.  The format needs to match the example shown in </w:t>
+      </w:r>
+      <w:r>
+        <w:rPr>
+          <w:rFonts w:ascii="Times New Roman" w:hAnsi="Times New Roman" w:cs="Times New Roman"/>
+        </w:rPr>
+        <w:fldChar w:fldCharType="begin"/>
+      </w:r>
+      <w:r>
+        <w:rPr>
+          <w:rFonts w:ascii="Times New Roman" w:hAnsi="Times New Roman" w:cs="Times New Roman"/>
+        </w:rPr>
+        <w:instrText xml:space="preserve"> REF _Ref77880590 \h  \* MERGEFORMAT </w:instrText>
+      </w:r>
+      <w:r>
+        <w:rPr>
+          <w:rFonts w:ascii="Times New Roman" w:hAnsi="Times New Roman" w:cs="Times New Roman"/>
+        </w:rPr>
+      </w:r>
+      <w:r>
+        <w:rPr>
+          <w:rFonts w:ascii="Times New Roman" w:hAnsi="Times New Roman" w:cs="Times New Roman"/>
+        </w:rPr>
+        <w:fldChar w:fldCharType="separate"/>
+      </w:r>
+      <w:r>
+        <w:rPr>
+          <w:rFonts w:ascii="Times New Roman" w:hAnsi="Times New Roman" w:cs="Times New Roman"/>
+        </w:rPr>
+        <w:t xml:space="preserve">Figure </w:t>
+      </w:r>
+      <w:r>
+        <w:rPr>
+          <w:rFonts w:ascii="Times New Roman" w:hAnsi="Times New Roman" w:cs="Times New Roman"/>
+          <w:noProof/>
+        </w:rPr>
+        <w:t>2</w:t>
+      </w:r>
+      <w:r>
+        <w:rPr>
+          <w:rFonts w:ascii="Times New Roman" w:hAnsi="Times New Roman" w:cs="Times New Roman"/>
+        </w:rPr>
+        <w:fldChar w:fldCharType="end"/>
+      </w:r>
+      <w:r>
+        <w:rPr>
+          <w:rFonts w:ascii="Times New Roman" w:hAnsi="Times New Roman" w:cs="Times New Roman"/>
+        </w:rPr>
+        <w:t xml:space="preserve"> </w:t>
+      </w:r>
+      <w:r>
+        <w:rPr>
+          <w:rFonts w:ascii="Times New Roman" w:hAnsi="Times New Roman" w:cs="Times New Roman"/>
+        </w:rPr>
+        <w:t xml:space="preserve">below.  The </w:t>
+      </w:r>
+      <w:proofErr w:type="spellStart"/>
+      <w:r>
+        <w:rPr>
+          <w:rFonts w:ascii="Times New Roman" w:hAnsi="Times New Roman" w:cs="Times New Roman"/>
+        </w:rPr>
+        <w:t>Sersic</w:t>
+      </w:r>
+      <w:proofErr w:type="spellEnd"/>
+      <w:r>
+        <w:rPr>
+          <w:rFonts w:ascii="Times New Roman" w:hAnsi="Times New Roman" w:cs="Times New Roman"/>
+        </w:rPr>
+        <w:t xml:space="preserve"> profile parameters are the radius in arc-seconds, an ellipticity value between 0 and 1, a position angle in degrees east of north as is normal for astronomical images, and the </w:t>
+      </w:r>
+      <w:proofErr w:type="spellStart"/>
+      <w:r>
+        <w:rPr>
+          <w:rFonts w:ascii="Times New Roman" w:hAnsi="Times New Roman" w:cs="Times New Roman"/>
+        </w:rPr>
+        <w:t>Sersic</w:t>
+      </w:r>
+      <w:proofErr w:type="spellEnd"/>
+      <w:r>
+        <w:rPr>
+          <w:rFonts w:ascii="Times New Roman" w:hAnsi="Times New Roman" w:cs="Times New Roman"/>
+        </w:rPr>
+        <w:t xml:space="preserve"> profile index.  The </w:t>
+      </w:r>
+      <w:proofErr w:type="spellStart"/>
+      <w:r>
+        <w:rPr>
+          <w:rFonts w:ascii="Times New Roman" w:hAnsi="Times New Roman" w:cs="Times New Roman"/>
+        </w:rPr>
+        <w:t>Sersic</w:t>
+      </w:r>
+      <w:proofErr w:type="spellEnd"/>
+      <w:r>
+        <w:rPr>
+          <w:rFonts w:ascii="Times New Roman" w:hAnsi="Times New Roman" w:cs="Times New Roman"/>
+        </w:rPr>
+        <w:t xml:space="preserve"> parameters must follow the source position and be followed by the magnitude values.</w:t>
+      </w:r>
+    </w:p>
+    <w:p>
+      <w:pPr>
+        <w:ind w:firstLine="720"/>
+        <w:rPr>
+          <w:rFonts w:ascii="Times New Roman" w:hAnsi="Times New Roman" w:cs="Times New Roman"/>
+        </w:rPr>
+      </w:pPr>
+    </w:p>
+    <w:p>
+      <w:pPr>
+        <w:keepNext/>
+      </w:pPr>
+      <w:r>
+        <w:rPr>
+          <w:rFonts w:ascii="Times New Roman" w:hAnsi="Times New Roman" w:cs="Times New Roman"/>
+          <w:noProof/>
         </w:rPr>
         <w:lastRenderedPageBreak/>
-        <w:t>NIRISS filter magnitudes based on the results of some forward modelling of the count rates for various filters.  The output from that code needs to be converted into the format that Mirage requires to use with Mirage or with the present code.</w:t>
-      </w:r>
-    </w:p>
-    <w:p>
-      <w:pPr>
-        <w:ind w:firstLine="720"/>
-        <w:rPr>
-          <w:rFonts w:ascii="Times New Roman" w:hAnsi="Times New Roman" w:cs="Times New Roman"/>
-        </w:rPr>
-      </w:pPr>
-    </w:p>
-    <w:p>
-      <w:pPr>
-        <w:pStyle w:val="Heading2"/>
-        <w:rPr>
-          <w:rFonts w:ascii="Times New Roman" w:hAnsi="Times New Roman" w:cs="Times New Roman"/>
-        </w:rPr>
-      </w:pPr>
-      <w:r>
-        <w:rPr>
-          <w:rFonts w:ascii="Times New Roman" w:hAnsi="Times New Roman" w:cs="Times New Roman"/>
-        </w:rPr>
-        <w:t>An Extended Source (Galaxies) List</w:t>
-      </w:r>
-    </w:p>
-    <w:p>
-      <w:pPr>
-        <w:ind w:firstLine="720"/>
-        <w:rPr>
-          <w:rFonts w:ascii="Times New Roman" w:hAnsi="Times New Roman" w:cs="Times New Roman"/>
-        </w:rPr>
-      </w:pPr>
-    </w:p>
-    <w:p>
-      <w:pPr>
-        <w:ind w:firstLine="720"/>
-        <w:rPr>
-          <w:rFonts w:ascii="Times New Roman" w:hAnsi="Times New Roman" w:cs="Times New Roman"/>
-        </w:rPr>
-      </w:pPr>
-      <w:r>
-        <w:rPr>
-          <w:rFonts w:ascii="Times New Roman" w:hAnsi="Times New Roman" w:cs="Times New Roman"/>
-        </w:rPr>
-        <w:t xml:space="preserve">The extended source input file is similar in structure to the stellar source input file, with the addition of the </w:t>
-      </w:r>
-      <w:proofErr w:type="spellStart"/>
-      <w:r>
-        <w:rPr>
-          <w:rFonts w:ascii="Times New Roman" w:hAnsi="Times New Roman" w:cs="Times New Roman"/>
-        </w:rPr>
-        <w:t>Sersic</w:t>
-      </w:r>
-      <w:proofErr w:type="spellEnd"/>
-      <w:r>
-        <w:rPr>
-          <w:rFonts w:ascii="Times New Roman" w:hAnsi="Times New Roman" w:cs="Times New Roman"/>
-        </w:rPr>
-        <w:t xml:space="preserve"> profile parameters.  The format needs to match the example shown in </w:t>
-      </w:r>
-      <w:r>
-        <w:rPr>
-          <w:rFonts w:ascii="Times New Roman" w:hAnsi="Times New Roman" w:cs="Times New Roman"/>
-        </w:rPr>
-        <w:fldChar w:fldCharType="begin"/>
-      </w:r>
-      <w:r>
-        <w:rPr>
-          <w:rFonts w:ascii="Times New Roman" w:hAnsi="Times New Roman" w:cs="Times New Roman"/>
-        </w:rPr>
-        <w:instrText xml:space="preserve"> REF _Ref77880590 \h  \* MERGEFORMAT </w:instrText>
-      </w:r>
-      <w:r>
-        <w:rPr>
-          <w:rFonts w:ascii="Times New Roman" w:hAnsi="Times New Roman" w:cs="Times New Roman"/>
-        </w:rPr>
-      </w:r>
-      <w:r>
-        <w:rPr>
-          <w:rFonts w:ascii="Times New Roman" w:hAnsi="Times New Roman" w:cs="Times New Roman"/>
-        </w:rPr>
-        <w:fldChar w:fldCharType="separate"/>
-      </w:r>
-      <w:r>
-        <w:rPr>
-          <w:rFonts w:ascii="Times New Roman" w:hAnsi="Times New Roman" w:cs="Times New Roman"/>
-        </w:rPr>
-        <w:t xml:space="preserve">Figure </w:t>
-      </w:r>
-      <w:r>
-        <w:rPr>
-          <w:rFonts w:ascii="Times New Roman" w:hAnsi="Times New Roman" w:cs="Times New Roman"/>
-          <w:noProof/>
-        </w:rPr>
-        <w:t>2</w:t>
-      </w:r>
-      <w:r>
-        <w:rPr>
-          <w:rFonts w:ascii="Times New Roman" w:hAnsi="Times New Roman" w:cs="Times New Roman"/>
-        </w:rPr>
-        <w:fldChar w:fldCharType="end"/>
-      </w:r>
-      <w:r>
-        <w:rPr>
-          <w:rFonts w:ascii="Times New Roman" w:hAnsi="Times New Roman" w:cs="Times New Roman"/>
-        </w:rPr>
-        <w:t xml:space="preserve"> </w:t>
-      </w:r>
-      <w:r>
-        <w:rPr>
-          <w:rFonts w:ascii="Times New Roman" w:hAnsi="Times New Roman" w:cs="Times New Roman"/>
-        </w:rPr>
-        <w:t xml:space="preserve">below.  The </w:t>
-      </w:r>
-      <w:proofErr w:type="spellStart"/>
-      <w:r>
-        <w:rPr>
-          <w:rFonts w:ascii="Times New Roman" w:hAnsi="Times New Roman" w:cs="Times New Roman"/>
-        </w:rPr>
-        <w:t>Sersic</w:t>
-      </w:r>
-      <w:proofErr w:type="spellEnd"/>
-      <w:r>
-        <w:rPr>
-          <w:rFonts w:ascii="Times New Roman" w:hAnsi="Times New Roman" w:cs="Times New Roman"/>
-        </w:rPr>
-        <w:t xml:space="preserve"> profile parameters are the radius in arc-seconds, an ellipticity value between 0 and 1, a position angle in degrees east of north as is normal for astronomical images, and the </w:t>
-      </w:r>
-      <w:proofErr w:type="spellStart"/>
-      <w:r>
-        <w:rPr>
-          <w:rFonts w:ascii="Times New Roman" w:hAnsi="Times New Roman" w:cs="Times New Roman"/>
-        </w:rPr>
-        <w:t>Sersic</w:t>
-      </w:r>
-      <w:proofErr w:type="spellEnd"/>
-      <w:r>
-        <w:rPr>
-          <w:rFonts w:ascii="Times New Roman" w:hAnsi="Times New Roman" w:cs="Times New Roman"/>
-        </w:rPr>
-        <w:t xml:space="preserve"> profile index.  The </w:t>
-      </w:r>
-      <w:proofErr w:type="spellStart"/>
-      <w:r>
-        <w:rPr>
-          <w:rFonts w:ascii="Times New Roman" w:hAnsi="Times New Roman" w:cs="Times New Roman"/>
-        </w:rPr>
-        <w:t>Sersic</w:t>
-      </w:r>
-      <w:proofErr w:type="spellEnd"/>
-      <w:r>
-        <w:rPr>
-          <w:rFonts w:ascii="Times New Roman" w:hAnsi="Times New Roman" w:cs="Times New Roman"/>
-        </w:rPr>
-        <w:t xml:space="preserve"> parameters must follow the source position and be followed by the magnitude values.</w:t>
-      </w:r>
-    </w:p>
-    <w:p>
-      <w:pPr>
-        <w:ind w:firstLine="720"/>
-        <w:rPr>
-          <w:rFonts w:ascii="Times New Roman" w:hAnsi="Times New Roman" w:cs="Times New Roman"/>
-        </w:rPr>
-      </w:pPr>
-    </w:p>
-    <w:p>
-      <w:pPr>
-        <w:keepNext/>
-      </w:pPr>
-      <w:r>
-        <w:rPr>
-          <w:rFonts w:ascii="Times New Roman" w:hAnsi="Times New Roman" w:cs="Times New Roman"/>
-          <w:noProof/>
-        </w:rPr>
         <w:drawing>
           <wp:inline distT="0" distB="0" distL="0" distR="0" wp14:anchorId="135B406B" wp14:editId="6298EAE7">
             <wp:extent cx="5943600" cy="3881120"/>
@@ -2686,92 +2937,98 @@
         <w:rPr>
           <w:rFonts w:ascii="Times New Roman" w:hAnsi="Times New Roman" w:cs="Times New Roman"/>
         </w:rPr>
+        <w:t>Two additional parameters are needed for the code.  One of these is the point assumed for the telescope in the simulated images.  The other is a background count rate per pixel in units of ADU/s.</w:t>
+      </w:r>
+    </w:p>
+    <w:p>
+      <w:pPr>
+        <w:ind w:firstLine="720"/>
+        <w:rPr>
+          <w:rFonts w:ascii="Times New Roman" w:hAnsi="Times New Roman" w:cs="Times New Roman"/>
+        </w:rPr>
+      </w:pPr>
+      <w:r>
+        <w:rPr>
+          <w:rFonts w:ascii="Times New Roman" w:hAnsi="Times New Roman" w:cs="Times New Roman"/>
+        </w:rPr>
+        <w:t xml:space="preserve">When a scene image is made the pixel positions associated with each star position are calculated using the </w:t>
+      </w:r>
+      <w:proofErr w:type="spellStart"/>
+      <w:r>
+        <w:rPr>
+          <w:rFonts w:ascii="Times New Roman" w:hAnsi="Times New Roman" w:cs="Times New Roman"/>
+        </w:rPr>
+        <w:t>pysiaf</w:t>
+      </w:r>
+      <w:proofErr w:type="spellEnd"/>
+      <w:r>
+        <w:rPr>
+          <w:rFonts w:ascii="Times New Roman" w:hAnsi="Times New Roman" w:cs="Times New Roman"/>
+        </w:rPr>
+        <w:t xml:space="preserve"> functions.  The NIS_CEN aperture, which is the normal full frame imaging aperture, is used in these calculations.  The position specified for the imaging corresponds to the reference point of the NIS_CEN aperture, located at pixel (1024.5, 1024.5). using a 1-based pixel numbering system.  This is therefore offset by 1 from the normal Python indexing.  The pixel </w:t>
+      </w:r>
+      <w:proofErr w:type="spellStart"/>
+      <w:r>
+        <w:rPr>
+          <w:rFonts w:ascii="Times New Roman" w:hAnsi="Times New Roman" w:cs="Times New Roman"/>
+        </w:rPr>
+        <w:t>centre</w:t>
+      </w:r>
+      <w:proofErr w:type="spellEnd"/>
+      <w:r>
+        <w:rPr>
+          <w:rFonts w:ascii="Times New Roman" w:hAnsi="Times New Roman" w:cs="Times New Roman"/>
+        </w:rPr>
+        <w:t xml:space="preserve"> is located at an integer number in the pixel position calculations.  Thus, the central position is at the corner of pixels (1024, 1024), (1025, 1024), (1024, 1025), and (1025, 1025).</w:t>
+      </w:r>
+    </w:p>
+    <w:p>
+      <w:pPr>
+        <w:ind w:firstLine="720"/>
+        <w:rPr>
+          <w:rFonts w:ascii="Times New Roman" w:hAnsi="Times New Roman" w:cs="Times New Roman"/>
+        </w:rPr>
+      </w:pPr>
+      <w:r>
+        <w:rPr>
+          <w:rFonts w:ascii="Times New Roman" w:hAnsi="Times New Roman" w:cs="Times New Roman"/>
+        </w:rPr>
+        <w:t xml:space="preserve">The conversion from sky position to pixels relative to the </w:t>
+      </w:r>
+      <w:proofErr w:type="spellStart"/>
+      <w:r>
+        <w:rPr>
+          <w:rFonts w:ascii="Times New Roman" w:hAnsi="Times New Roman" w:cs="Times New Roman"/>
+        </w:rPr>
+        <w:t>centre</w:t>
+      </w:r>
+      <w:proofErr w:type="spellEnd"/>
+      <w:r>
+        <w:rPr>
+          <w:rFonts w:ascii="Times New Roman" w:hAnsi="Times New Roman" w:cs="Times New Roman"/>
+        </w:rPr>
+        <w:t xml:space="preserve"> of the image in </w:t>
+      </w:r>
+      <w:proofErr w:type="spellStart"/>
+      <w:r>
+        <w:rPr>
+          <w:rFonts w:ascii="Times New Roman" w:hAnsi="Times New Roman" w:cs="Times New Roman"/>
+        </w:rPr>
+        <w:t>pysiaf</w:t>
+      </w:r>
+      <w:proofErr w:type="spellEnd"/>
+      <w:r>
+        <w:rPr>
+          <w:rFonts w:ascii="Times New Roman" w:hAnsi="Times New Roman" w:cs="Times New Roman"/>
+        </w:rPr>
+        <w:t xml:space="preserve"> includes a distortion model for the NIRISS detector, the same for all filters.  This model currently is derived from ray-tracing simulations.  Hence the distortion is allowed for in the </w:t>
+      </w:r>
+      <w:r>
+        <w:rPr>
+          <w:rFonts w:ascii="Times New Roman" w:hAnsi="Times New Roman" w:cs="Times New Roman"/>
+        </w:rPr>
         <w:lastRenderedPageBreak/>
-        <w:t>Two additional parameters are needed for the code.  One of these is the point assumed for the telescope in the simulated images.  The other is a background count rate per pixel in units of ADU/s.</w:t>
-      </w:r>
-    </w:p>
-    <w:p>
-      <w:pPr>
-        <w:ind w:firstLine="720"/>
-        <w:rPr>
-          <w:rFonts w:ascii="Times New Roman" w:hAnsi="Times New Roman" w:cs="Times New Roman"/>
-        </w:rPr>
-      </w:pPr>
-      <w:r>
-        <w:rPr>
-          <w:rFonts w:ascii="Times New Roman" w:hAnsi="Times New Roman" w:cs="Times New Roman"/>
-        </w:rPr>
-        <w:t xml:space="preserve">When a scene image is made the pixel positions associated with each star position are calculated using the </w:t>
-      </w:r>
-      <w:proofErr w:type="spellStart"/>
-      <w:r>
-        <w:rPr>
-          <w:rFonts w:ascii="Times New Roman" w:hAnsi="Times New Roman" w:cs="Times New Roman"/>
-        </w:rPr>
-        <w:t>pysiaf</w:t>
-      </w:r>
-      <w:proofErr w:type="spellEnd"/>
-      <w:r>
-        <w:rPr>
-          <w:rFonts w:ascii="Times New Roman" w:hAnsi="Times New Roman" w:cs="Times New Roman"/>
-        </w:rPr>
-        <w:t xml:space="preserve"> functions.  The NIS_CEN aperture, which is the normal full frame imaging aperture, is used in these calculations.  The position specified for the imaging corresponds to the reference point of the NIS_CEN aperture, located at pixel (1024.5, 1024.5). using a 1-based pixel numbering system.  This is therefore offset by 1 from the normal Python indexing.  The pixel </w:t>
-      </w:r>
-      <w:proofErr w:type="spellStart"/>
-      <w:r>
-        <w:rPr>
-          <w:rFonts w:ascii="Times New Roman" w:hAnsi="Times New Roman" w:cs="Times New Roman"/>
-        </w:rPr>
-        <w:t>centre</w:t>
-      </w:r>
-      <w:proofErr w:type="spellEnd"/>
-      <w:r>
-        <w:rPr>
-          <w:rFonts w:ascii="Times New Roman" w:hAnsi="Times New Roman" w:cs="Times New Roman"/>
-        </w:rPr>
-        <w:t xml:space="preserve"> is located at an integer number in the pixel position calculations.  Thus, the central position is at the corner of pixels (1024, 1024), (1025, 1024), (1024, 1025), and (1025, 1025).</w:t>
-      </w:r>
-    </w:p>
-    <w:p>
-      <w:pPr>
-        <w:ind w:firstLine="720"/>
-        <w:rPr>
-          <w:rFonts w:ascii="Times New Roman" w:hAnsi="Times New Roman" w:cs="Times New Roman"/>
-        </w:rPr>
-      </w:pPr>
-      <w:r>
-        <w:rPr>
-          <w:rFonts w:ascii="Times New Roman" w:hAnsi="Times New Roman" w:cs="Times New Roman"/>
-        </w:rPr>
-        <w:t xml:space="preserve">The conversion from sky position to pixels relative to the </w:t>
-      </w:r>
-      <w:proofErr w:type="spellStart"/>
-      <w:r>
-        <w:rPr>
-          <w:rFonts w:ascii="Times New Roman" w:hAnsi="Times New Roman" w:cs="Times New Roman"/>
-        </w:rPr>
-        <w:t>centre</w:t>
-      </w:r>
-      <w:proofErr w:type="spellEnd"/>
-      <w:r>
-        <w:rPr>
-          <w:rFonts w:ascii="Times New Roman" w:hAnsi="Times New Roman" w:cs="Times New Roman"/>
-        </w:rPr>
-        <w:t xml:space="preserve"> of the image in </w:t>
-      </w:r>
-      <w:proofErr w:type="spellStart"/>
-      <w:r>
-        <w:rPr>
-          <w:rFonts w:ascii="Times New Roman" w:hAnsi="Times New Roman" w:cs="Times New Roman"/>
-        </w:rPr>
-        <w:t>pysiaf</w:t>
-      </w:r>
-      <w:proofErr w:type="spellEnd"/>
-      <w:r>
-        <w:rPr>
-          <w:rFonts w:ascii="Times New Roman" w:hAnsi="Times New Roman" w:cs="Times New Roman"/>
-        </w:rPr>
-        <w:t xml:space="preserve"> includes a distortion model for the NIRISS detector, the same for all filters.  This model currently is derived from ray-tracing simulations.  Hence the distortion is allowed for in the source positions but not in the extended source images used to make the scene image.  As the distortion for NIRISS is expected to be small, this should not affect the simulations significantly.</w:t>
+        <w:t>source positions but not in the extended source images used to make the scene image.  As the distortion for NIRISS is expected to be small, this should not affect the simulations significantly.</w:t>
       </w:r>
     </w:p>
     <w:p>
@@ -2998,8 +3255,384 @@
         <w:rPr>
           <w:rFonts w:ascii="Times New Roman" w:hAnsi="Times New Roman" w:cs="Times New Roman"/>
         </w:rPr>
+        <w:t>Creation of the Scene Image</w:t>
+      </w:r>
+    </w:p>
+    <w:p>
+      <w:pPr>
+        <w:ind w:firstLine="720"/>
+        <w:rPr>
+          <w:rFonts w:ascii="Times New Roman" w:hAnsi="Times New Roman" w:cs="Times New Roman"/>
+        </w:rPr>
+      </w:pPr>
+    </w:p>
+    <w:p>
+      <w:pPr>
+        <w:ind w:firstLine="720"/>
+        <w:rPr>
+          <w:rFonts w:ascii="Times New Roman" w:hAnsi="Times New Roman" w:cs="Times New Roman"/>
+        </w:rPr>
+      </w:pPr>
+      <w:r>
+        <w:rPr>
+          <w:rFonts w:ascii="Times New Roman" w:hAnsi="Times New Roman" w:cs="Times New Roman"/>
+        </w:rPr>
+        <w:t>The scene image used in the code is an overside image that can cover the NIRISS pick-off mirror for any arbitrary orientation.  The POM area as projected on the sky is assumed to be 2322 pixels square with the ideal pixel size of 0.0656</w:t>
+      </w:r>
+      <w:r>
+        <w:rPr>
+          <w:rFonts w:ascii="Times New Roman" w:hAnsi="Times New Roman" w:cs="Times New Roman"/>
+        </w:rPr>
+        <w:t>″</w:t>
+      </w:r>
+      <w:r>
+        <w:rPr>
+          <w:rFonts w:ascii="Times New Roman" w:hAnsi="Times New Roman" w:cs="Times New Roman"/>
+        </w:rPr>
+        <w:t>.</w:t>
+      </w:r>
+      <w:r>
+        <w:rPr>
+          <w:rFonts w:ascii="Times New Roman" w:hAnsi="Times New Roman" w:cs="Times New Roman"/>
+        </w:rPr>
+        <w:t xml:space="preserve">  The diagonal distance from corner to corner in the POM is then 3283 pixels, and the radius from the POM </w:t>
+      </w:r>
+      <w:proofErr w:type="spellStart"/>
+      <w:r>
+        <w:rPr>
+          <w:rFonts w:ascii="Times New Roman" w:hAnsi="Times New Roman" w:cs="Times New Roman"/>
+        </w:rPr>
+        <w:t>centre</w:t>
+      </w:r>
+      <w:proofErr w:type="spellEnd"/>
+      <w:r>
+        <w:rPr>
+          <w:rFonts w:ascii="Times New Roman" w:hAnsi="Times New Roman" w:cs="Times New Roman"/>
+        </w:rPr>
+        <w:t xml:space="preserve"> to the corners projected on the sky is 107.68</w:t>
+      </w:r>
+      <w:proofErr w:type="gramStart"/>
+      <w:r>
+        <w:rPr>
+          <w:rFonts w:ascii="Times New Roman" w:hAnsi="Times New Roman" w:cs="Times New Roman"/>
+        </w:rPr>
+        <w:t>″</w:t>
+      </w:r>
+      <w:r>
+        <w:rPr>
+          <w:rFonts w:ascii="Times New Roman" w:hAnsi="Times New Roman" w:cs="Times New Roman"/>
+        </w:rPr>
+        <w:t>,  The</w:t>
+      </w:r>
+      <w:proofErr w:type="gramEnd"/>
+      <w:r>
+        <w:rPr>
+          <w:rFonts w:ascii="Times New Roman" w:hAnsi="Times New Roman" w:cs="Times New Roman"/>
+        </w:rPr>
+        <w:t xml:space="preserve"> actual scene image size used is about </w:t>
+      </w:r>
+      <w:r>
+        <w:rPr>
+          <w:rFonts w:ascii="Times New Roman" w:hAnsi="Times New Roman" w:cs="Times New Roman"/>
+        </w:rPr>
+        <w:t>29</w:t>
+      </w:r>
+      <w:r>
+        <w:rPr>
+          <w:rFonts w:ascii="Times New Roman" w:hAnsi="Times New Roman" w:cs="Times New Roman"/>
+        </w:rPr>
+        <w:t xml:space="preserve">% oversized, being </w:t>
+      </w:r>
+      <w:r>
+        <w:rPr>
+          <w:rFonts w:ascii="Times New Roman" w:hAnsi="Times New Roman" w:cs="Times New Roman"/>
+        </w:rPr>
+        <w:t>42</w:t>
+      </w:r>
+      <w:r>
+        <w:rPr>
+          <w:rFonts w:ascii="Times New Roman" w:hAnsi="Times New Roman" w:cs="Times New Roman"/>
+        </w:rPr>
+        <w:t>31</w:t>
+      </w:r>
+      <w:r>
+        <w:rPr>
+          <w:rFonts w:ascii="Times New Roman" w:hAnsi="Times New Roman" w:cs="Times New Roman"/>
+        </w:rPr>
+        <w:sym w:font="Symbol" w:char="F0B4"/>
+      </w:r>
+      <w:r>
+        <w:rPr>
+          <w:rFonts w:ascii="Times New Roman" w:hAnsi="Times New Roman" w:cs="Times New Roman"/>
+        </w:rPr>
+        <w:t>42</w:t>
+      </w:r>
+      <w:r>
+        <w:rPr>
+          <w:rFonts w:ascii="Times New Roman" w:hAnsi="Times New Roman" w:cs="Times New Roman"/>
+        </w:rPr>
+        <w:t xml:space="preserve">31 pixels.  The nominal size of the scene on the sky is </w:t>
+      </w:r>
+      <w:r>
+        <w:rPr>
+          <w:rFonts w:ascii="Times New Roman" w:hAnsi="Times New Roman" w:cs="Times New Roman"/>
+        </w:rPr>
+        <w:t>4.62589</w:t>
+      </w:r>
+      <w:r>
+        <w:rPr>
+          <w:rFonts w:ascii="Times New Roman" w:hAnsi="Times New Roman" w:cs="Times New Roman"/>
+        </w:rPr>
+        <w:sym w:font="Symbol" w:char="F0A2"/>
+      </w:r>
+      <w:r>
+        <w:rPr>
+          <w:rFonts w:ascii="Times New Roman" w:hAnsi="Times New Roman" w:cs="Times New Roman"/>
+        </w:rPr>
+        <w:t xml:space="preserve"> </w:t>
+      </w:r>
+      <w:r>
+        <w:rPr>
+          <w:rFonts w:ascii="Times New Roman" w:hAnsi="Times New Roman" w:cs="Times New Roman"/>
+        </w:rPr>
+        <w:t xml:space="preserve">square.  When assembling the source lists for the code to use one should search a radius of at least </w:t>
+      </w:r>
+      <w:r>
+        <w:rPr>
+          <w:rFonts w:ascii="Times New Roman" w:hAnsi="Times New Roman" w:cs="Times New Roman"/>
+        </w:rPr>
+        <w:t>3.271</w:t>
+      </w:r>
+      <w:r>
+        <w:rPr>
+          <w:rFonts w:ascii="Times New Roman" w:hAnsi="Times New Roman" w:cs="Times New Roman"/>
+        </w:rPr>
+        <w:sym w:font="Symbol" w:char="F0A2"/>
+      </w:r>
+      <w:r>
+        <w:rPr>
+          <w:rFonts w:ascii="Times New Roman" w:hAnsi="Times New Roman" w:cs="Times New Roman"/>
+        </w:rPr>
+        <w:t>.</w:t>
+      </w:r>
+      <w:r>
+        <w:rPr>
+          <w:rFonts w:ascii="Times New Roman" w:hAnsi="Times New Roman" w:cs="Times New Roman"/>
+        </w:rPr>
+        <w:t xml:space="preserve">  The scene image needs to be somewhat larger than what the POM area requires because when the SOSS mode is used the </w:t>
+      </w:r>
+      <w:proofErr w:type="spellStart"/>
+      <w:r>
+        <w:rPr>
+          <w:rFonts w:ascii="Times New Roman" w:hAnsi="Times New Roman" w:cs="Times New Roman"/>
+        </w:rPr>
+        <w:t>centre</w:t>
+      </w:r>
+      <w:proofErr w:type="spellEnd"/>
+      <w:r>
+        <w:rPr>
+          <w:rFonts w:ascii="Times New Roman" w:hAnsi="Times New Roman" w:cs="Times New Roman"/>
+        </w:rPr>
+        <w:t xml:space="preserve"> of rotation will normally be offset 931 pixels in x and 175 pixels in y from the </w:t>
+      </w:r>
+      <w:proofErr w:type="spellStart"/>
+      <w:r>
+        <w:rPr>
+          <w:rFonts w:ascii="Times New Roman" w:hAnsi="Times New Roman" w:cs="Times New Roman"/>
+        </w:rPr>
+        <w:t>centre</w:t>
+      </w:r>
+      <w:proofErr w:type="spellEnd"/>
+      <w:r>
+        <w:rPr>
+          <w:rFonts w:ascii="Times New Roman" w:hAnsi="Times New Roman" w:cs="Times New Roman"/>
+        </w:rPr>
+        <w:t xml:space="preserve"> of the full image to the SOSS acquisition position.  One then needs extra sky area in the scene image to allow rotations around the SOSS acquisition point if requested.</w:t>
+      </w:r>
+    </w:p>
+    <w:p>
+      <w:pPr>
+        <w:ind w:firstLine="720"/>
+        <w:rPr>
+          <w:rFonts w:ascii="Times New Roman" w:hAnsi="Times New Roman" w:cs="Times New Roman"/>
+        </w:rPr>
+      </w:pPr>
+      <w:r>
+        <w:rPr>
+          <w:rFonts w:ascii="Times New Roman" w:hAnsi="Times New Roman" w:cs="Times New Roman"/>
+        </w:rPr>
         <w:lastRenderedPageBreak/>
-        <w:t>Creation of the Scene Image</w:t>
+        <w:t xml:space="preserve">To make the scene image the pixel position of each star in the input list is calculated with respect to the defined image </w:t>
+      </w:r>
+      <w:proofErr w:type="spellStart"/>
+      <w:r>
+        <w:rPr>
+          <w:rFonts w:ascii="Times New Roman" w:hAnsi="Times New Roman" w:cs="Times New Roman"/>
+        </w:rPr>
+        <w:t>centre</w:t>
+      </w:r>
+      <w:proofErr w:type="spellEnd"/>
+      <w:r>
+        <w:rPr>
+          <w:rFonts w:ascii="Times New Roman" w:hAnsi="Times New Roman" w:cs="Times New Roman"/>
+        </w:rPr>
+        <w:t xml:space="preserve">.  If this pixel position is within the image area, the source brightness is calculated from the source magnitude in ADU/s units, and the value is added to the pixel.  Each star is placed on a single pixel, whatever one is closest to the calculated position.  For the extended sources, if any, the </w:t>
+      </w:r>
+      <w:proofErr w:type="spellStart"/>
+      <w:r>
+        <w:rPr>
+          <w:rFonts w:ascii="Times New Roman" w:hAnsi="Times New Roman" w:cs="Times New Roman"/>
+        </w:rPr>
+        <w:t>Sersic</w:t>
+      </w:r>
+      <w:proofErr w:type="spellEnd"/>
+      <w:r>
+        <w:rPr>
+          <w:rFonts w:ascii="Times New Roman" w:hAnsi="Times New Roman" w:cs="Times New Roman"/>
+        </w:rPr>
+        <w:t xml:space="preserve"> profile is calculated for a stamp image that is 301</w:t>
+      </w:r>
+      <w:r>
+        <w:rPr>
+          <w:rFonts w:ascii="Times New Roman" w:hAnsi="Times New Roman" w:cs="Times New Roman"/>
+        </w:rPr>
+        <w:sym w:font="Symbol" w:char="F0B4"/>
+      </w:r>
+      <w:r>
+        <w:rPr>
+          <w:rFonts w:ascii="Times New Roman" w:hAnsi="Times New Roman" w:cs="Times New Roman"/>
+        </w:rPr>
+        <w:t xml:space="preserve">301 pixels with the source position taken to be the </w:t>
+      </w:r>
+      <w:proofErr w:type="spellStart"/>
+      <w:r>
+        <w:rPr>
+          <w:rFonts w:ascii="Times New Roman" w:hAnsi="Times New Roman" w:cs="Times New Roman"/>
+        </w:rPr>
+        <w:t>centre</w:t>
+      </w:r>
+      <w:proofErr w:type="spellEnd"/>
+      <w:r>
+        <w:rPr>
+          <w:rFonts w:ascii="Times New Roman" w:hAnsi="Times New Roman" w:cs="Times New Roman"/>
+        </w:rPr>
+        <w:t xml:space="preserve"> of the middle pixel (150, 150) in the Python 0-based counting. </w:t>
+      </w:r>
+      <w:r>
+        <w:rPr>
+          <w:rFonts w:ascii="Times New Roman" w:hAnsi="Times New Roman" w:cs="Times New Roman"/>
+        </w:rPr>
+        <w:t xml:space="preserve">This is done with the </w:t>
+      </w:r>
+      <w:proofErr w:type="spellStart"/>
+      <w:proofErr w:type="gramStart"/>
+      <w:r>
+        <w:rPr>
+          <w:rFonts w:ascii="Times New Roman" w:hAnsi="Times New Roman" w:cs="Times New Roman"/>
+        </w:rPr>
+        <w:t>astropy.modelling</w:t>
+      </w:r>
+      <w:proofErr w:type="gramEnd"/>
+      <w:r>
+        <w:rPr>
+          <w:rFonts w:ascii="Times New Roman" w:hAnsi="Times New Roman" w:cs="Times New Roman"/>
+        </w:rPr>
+        <w:t>.models</w:t>
+      </w:r>
+      <w:proofErr w:type="spellEnd"/>
+      <w:r>
+        <w:rPr>
+          <w:rFonts w:ascii="Times New Roman" w:hAnsi="Times New Roman" w:cs="Times New Roman"/>
+        </w:rPr>
+        <w:t xml:space="preserve"> Sersic2D routine.  </w:t>
+      </w:r>
+      <w:r>
+        <w:rPr>
+          <w:rFonts w:ascii="Times New Roman" w:hAnsi="Times New Roman" w:cs="Times New Roman"/>
+        </w:rPr>
+        <w:t xml:space="preserve">The normalized stamp image is scaled to the total signal calculated from the source magnitude. The edges of the stamp image are then calculated by matching the </w:t>
+      </w:r>
+      <w:proofErr w:type="spellStart"/>
+      <w:r>
+        <w:rPr>
+          <w:rFonts w:ascii="Times New Roman" w:hAnsi="Times New Roman" w:cs="Times New Roman"/>
+        </w:rPr>
+        <w:t>centre</w:t>
+      </w:r>
+      <w:proofErr w:type="spellEnd"/>
+      <w:r>
+        <w:rPr>
+          <w:rFonts w:ascii="Times New Roman" w:hAnsi="Times New Roman" w:cs="Times New Roman"/>
+        </w:rPr>
+        <w:t xml:space="preserve"> pixel of the stamp image to the pixel position of the source and taking that part of the stamp image that is within the scene image area.  Note that if the </w:t>
+      </w:r>
+      <w:proofErr w:type="spellStart"/>
+      <w:r>
+        <w:rPr>
+          <w:rFonts w:ascii="Times New Roman" w:hAnsi="Times New Roman" w:cs="Times New Roman"/>
+        </w:rPr>
+        <w:t>centre</w:t>
+      </w:r>
+      <w:proofErr w:type="spellEnd"/>
+      <w:r>
+        <w:rPr>
+          <w:rFonts w:ascii="Times New Roman" w:hAnsi="Times New Roman" w:cs="Times New Roman"/>
+        </w:rPr>
+        <w:t xml:space="preserve"> position of the extended source is outside the scene image </w:t>
+      </w:r>
+      <w:proofErr w:type="gramStart"/>
+      <w:r>
+        <w:rPr>
+          <w:rFonts w:ascii="Times New Roman" w:hAnsi="Times New Roman" w:cs="Times New Roman"/>
+        </w:rPr>
+        <w:t>area</w:t>
+      </w:r>
+      <w:proofErr w:type="gramEnd"/>
+      <w:r>
+        <w:rPr>
+          <w:rFonts w:ascii="Times New Roman" w:hAnsi="Times New Roman" w:cs="Times New Roman"/>
+        </w:rPr>
+        <w:t xml:space="preserve"> then the </w:t>
+      </w:r>
+      <w:proofErr w:type="spellStart"/>
+      <w:r>
+        <w:rPr>
+          <w:rFonts w:ascii="Times New Roman" w:hAnsi="Times New Roman" w:cs="Times New Roman"/>
+        </w:rPr>
+        <w:t>Sersic</w:t>
+      </w:r>
+      <w:proofErr w:type="spellEnd"/>
+      <w:r>
+        <w:rPr>
+          <w:rFonts w:ascii="Times New Roman" w:hAnsi="Times New Roman" w:cs="Times New Roman"/>
+        </w:rPr>
+        <w:t xml:space="preserve"> profile is not calculated and the source is not included.  Hence a large galaxy whose </w:t>
+      </w:r>
+      <w:proofErr w:type="spellStart"/>
+      <w:r>
+        <w:rPr>
+          <w:rFonts w:ascii="Times New Roman" w:hAnsi="Times New Roman" w:cs="Times New Roman"/>
+        </w:rPr>
+        <w:t>centre</w:t>
+      </w:r>
+      <w:proofErr w:type="spellEnd"/>
+      <w:r>
+        <w:rPr>
+          <w:rFonts w:ascii="Times New Roman" w:hAnsi="Times New Roman" w:cs="Times New Roman"/>
+        </w:rPr>
+        <w:t xml:space="preserve"> is off the scene image would not be included even if it would be large enough to show up on the image.  With the padding of the scene image beyond the POM area, a galaxy would have to be larger than about 10</w:t>
+      </w:r>
+      <w:r>
+        <w:rPr>
+          <w:rFonts w:ascii="Times New Roman" w:hAnsi="Times New Roman" w:cs="Times New Roman"/>
+        </w:rPr>
+        <w:t>″</w:t>
+      </w:r>
+      <w:r>
+        <w:rPr>
+          <w:rFonts w:ascii="Times New Roman" w:hAnsi="Times New Roman" w:cs="Times New Roman"/>
+        </w:rPr>
+        <w:t xml:space="preserve"> in (total) radius to be excluded from the image and still be able to affect the POM area.</w:t>
       </w:r>
     </w:p>
     <w:p>
@@ -3009,6 +3642,12 @@
           <w:rFonts w:ascii="Times New Roman" w:hAnsi="Times New Roman" w:cs="Times New Roman"/>
         </w:rPr>
       </w:pPr>
+      <w:r>
+        <w:rPr>
+          <w:rFonts w:ascii="Times New Roman" w:hAnsi="Times New Roman" w:cs="Times New Roman"/>
+        </w:rPr>
+        <w:t xml:space="preserve">When making the scene image a uniform background is added to each pixel at the option of the user.  The scene image is made in the standard orientation with north up and east at left.  </w:t>
+      </w:r>
     </w:p>
     <w:p>
       <w:pPr>
@@ -3017,17 +3656,59 @@
           <w:rFonts w:ascii="Times New Roman" w:hAnsi="Times New Roman" w:cs="Times New Roman"/>
         </w:rPr>
       </w:pPr>
-      <w:r>
-        <w:rPr>
-          <w:rFonts w:ascii="Times New Roman" w:hAnsi="Times New Roman" w:cs="Times New Roman"/>
-        </w:rPr>
-        <w:t>The scene image used in the code is an overside image that can cover the NIRISS pick-off mirror for any arbitrary orientation.  The POM area as projected on the sky is assumed to be 2322 pixels square with the ideal pixel size of 0.0656</w:t>
-      </w:r>
-      <w:r>
-        <w:rPr>
-          <w:rFonts w:ascii="Times New Roman" w:hAnsi="Times New Roman" w:cs="Times New Roman"/>
-        </w:rPr>
-        <w:t>″</w:t>
+    </w:p>
+    <w:p>
+      <w:pPr>
+        <w:pStyle w:val="Heading1"/>
+        <w:rPr>
+          <w:rFonts w:ascii="Times New Roman" w:hAnsi="Times New Roman" w:cs="Times New Roman"/>
+        </w:rPr>
+      </w:pPr>
+      <w:r>
+        <w:rPr>
+          <w:rFonts w:ascii="Times New Roman" w:hAnsi="Times New Roman" w:cs="Times New Roman"/>
+        </w:rPr>
+        <w:t>Use of the Tool</w:t>
+      </w:r>
+    </w:p>
+    <w:p>
+      <w:pPr>
+        <w:ind w:firstLine="720"/>
+        <w:rPr>
+          <w:rFonts w:ascii="Times New Roman" w:hAnsi="Times New Roman" w:cs="Times New Roman"/>
+        </w:rPr>
+      </w:pPr>
+    </w:p>
+    <w:p>
+      <w:pPr>
+        <w:ind w:firstLine="720"/>
+        <w:rPr>
+          <w:rFonts w:ascii="Times New Roman" w:hAnsi="Times New Roman" w:cs="Times New Roman"/>
+        </w:rPr>
+      </w:pPr>
+      <w:r>
+        <w:rPr>
+          <w:rFonts w:ascii="Times New Roman" w:hAnsi="Times New Roman" w:cs="Times New Roman"/>
+        </w:rPr>
+        <w:t xml:space="preserve">The code is invoked by starting the </w:t>
+      </w:r>
+      <w:r>
+        <w:rPr>
+          <w:rFonts w:ascii="Times New Roman" w:hAnsi="Times New Roman" w:cs="Times New Roman"/>
+        </w:rPr>
+        <w:t>grism</w:t>
+      </w:r>
+      <w:r>
+        <w:rPr>
+          <w:rFonts w:ascii="Times New Roman" w:hAnsi="Times New Roman" w:cs="Times New Roman"/>
+        </w:rPr>
+        <w:t>_overlap_tool.py code</w:t>
+      </w:r>
+      <w:r>
+        <w:rPr>
+          <w:rFonts w:ascii="Times New Roman" w:hAnsi="Times New Roman" w:cs="Times New Roman"/>
+        </w:rPr>
+        <w:t xml:space="preserve"> on the command line</w:t>
       </w:r>
       <w:r>
         <w:rPr>
@@ -3039,119 +3720,55 @@
         <w:rPr>
           <w:rFonts w:ascii="Times New Roman" w:hAnsi="Times New Roman" w:cs="Times New Roman"/>
         </w:rPr>
-        <w:t xml:space="preserve">  The diagonal distance from corner to corner in the POM is then 3283 pixels, and the radius from the POM </w:t>
-      </w:r>
-      <w:proofErr w:type="spellStart"/>
-      <w:r>
-        <w:rPr>
-          <w:rFonts w:ascii="Times New Roman" w:hAnsi="Times New Roman" w:cs="Times New Roman"/>
-        </w:rPr>
-        <w:t>centre</w:t>
-      </w:r>
-      <w:proofErr w:type="spellEnd"/>
-      <w:r>
-        <w:rPr>
-          <w:rFonts w:ascii="Times New Roman" w:hAnsi="Times New Roman" w:cs="Times New Roman"/>
-        </w:rPr>
-        <w:t xml:space="preserve"> to the corners projected on the sky is 107.68</w:t>
-      </w:r>
-      <w:proofErr w:type="gramStart"/>
-      <w:r>
-        <w:rPr>
-          <w:rFonts w:ascii="Times New Roman" w:hAnsi="Times New Roman" w:cs="Times New Roman"/>
-        </w:rPr>
-        <w:t>″</w:t>
-      </w:r>
-      <w:r>
-        <w:rPr>
-          <w:rFonts w:ascii="Times New Roman" w:hAnsi="Times New Roman" w:cs="Times New Roman"/>
-        </w:rPr>
-        <w:t>,  The</w:t>
-      </w:r>
-      <w:proofErr w:type="gramEnd"/>
-      <w:r>
-        <w:rPr>
-          <w:rFonts w:ascii="Times New Roman" w:hAnsi="Times New Roman" w:cs="Times New Roman"/>
-        </w:rPr>
-        <w:t xml:space="preserve"> actual scene image size used is about </w:t>
-      </w:r>
-      <w:r>
-        <w:rPr>
-          <w:rFonts w:ascii="Times New Roman" w:hAnsi="Times New Roman" w:cs="Times New Roman"/>
-        </w:rPr>
-        <w:t>29</w:t>
-      </w:r>
-      <w:r>
-        <w:rPr>
-          <w:rFonts w:ascii="Times New Roman" w:hAnsi="Times New Roman" w:cs="Times New Roman"/>
-        </w:rPr>
-        <w:t xml:space="preserve">% oversized, being </w:t>
-      </w:r>
-      <w:r>
-        <w:rPr>
-          <w:rFonts w:ascii="Times New Roman" w:hAnsi="Times New Roman" w:cs="Times New Roman"/>
-        </w:rPr>
-        <w:t>42</w:t>
-      </w:r>
-      <w:r>
-        <w:rPr>
-          <w:rFonts w:ascii="Times New Roman" w:hAnsi="Times New Roman" w:cs="Times New Roman"/>
-        </w:rPr>
-        <w:t>31</w:t>
-      </w:r>
-      <w:r>
-        <w:rPr>
-          <w:rFonts w:ascii="Times New Roman" w:hAnsi="Times New Roman" w:cs="Times New Roman"/>
-        </w:rPr>
-        <w:sym w:font="Symbol" w:char="F0B4"/>
-      </w:r>
-      <w:r>
-        <w:rPr>
-          <w:rFonts w:ascii="Times New Roman" w:hAnsi="Times New Roman" w:cs="Times New Roman"/>
-        </w:rPr>
-        <w:t>42</w:t>
-      </w:r>
-      <w:r>
-        <w:rPr>
-          <w:rFonts w:ascii="Times New Roman" w:hAnsi="Times New Roman" w:cs="Times New Roman"/>
-        </w:rPr>
-        <w:t xml:space="preserve">31 pixels.  The nominal size of the scene on the sky is </w:t>
-      </w:r>
-      <w:r>
-        <w:rPr>
-          <w:rFonts w:ascii="Times New Roman" w:hAnsi="Times New Roman" w:cs="Times New Roman"/>
-        </w:rPr>
-        <w:t>4.62589</w:t>
-      </w:r>
-      <w:r>
-        <w:rPr>
-          <w:rFonts w:ascii="Times New Roman" w:hAnsi="Times New Roman" w:cs="Times New Roman"/>
-        </w:rPr>
-        <w:sym w:font="Symbol" w:char="F0A2"/>
-      </w:r>
-      <w:r>
-        <w:rPr>
-          <w:rFonts w:ascii="Times New Roman" w:hAnsi="Times New Roman" w:cs="Times New Roman"/>
-        </w:rPr>
-        <w:t xml:space="preserve"> </w:t>
-      </w:r>
-      <w:r>
-        <w:rPr>
-          <w:rFonts w:ascii="Times New Roman" w:hAnsi="Times New Roman" w:cs="Times New Roman"/>
-        </w:rPr>
-        <w:t xml:space="preserve">square.  When assembling the source lists for the code to use one should search a radius of at least </w:t>
-      </w:r>
-      <w:r>
-        <w:rPr>
-          <w:rFonts w:ascii="Times New Roman" w:hAnsi="Times New Roman" w:cs="Times New Roman"/>
-        </w:rPr>
-        <w:t>3.271</w:t>
-      </w:r>
-      <w:r>
-        <w:rPr>
-          <w:rFonts w:ascii="Times New Roman" w:hAnsi="Times New Roman" w:cs="Times New Roman"/>
-        </w:rPr>
-        <w:sym w:font="Symbol" w:char="F0A2"/>
+        <w:t xml:space="preserve">  One either invokes the code via ‘python grism_overlap_tool.py’ or runs the code as an executable file.</w:t>
+      </w:r>
+      <w:r>
+        <w:rPr>
+          <w:rFonts w:ascii="Times New Roman" w:hAnsi="Times New Roman" w:cs="Times New Roman"/>
+        </w:rPr>
+        <w:t xml:space="preserve">  This causes the creation of a parameter window as shown in </w:t>
+      </w:r>
+      <w:r>
+        <w:rPr>
+          <w:rFonts w:ascii="Times New Roman" w:hAnsi="Times New Roman" w:cs="Times New Roman"/>
+        </w:rPr>
+        <w:fldChar w:fldCharType="begin"/>
+      </w:r>
+      <w:r>
+        <w:rPr>
+          <w:rFonts w:ascii="Times New Roman" w:hAnsi="Times New Roman" w:cs="Times New Roman"/>
+        </w:rPr>
+        <w:instrText xml:space="preserve"> REF _Ref77928071 \h  \* MERGEFORMAT </w:instrText>
+      </w:r>
+      <w:r>
+        <w:rPr>
+          <w:rFonts w:ascii="Times New Roman" w:hAnsi="Times New Roman" w:cs="Times New Roman"/>
+        </w:rPr>
+      </w:r>
+      <w:r>
+        <w:rPr>
+          <w:rFonts w:ascii="Times New Roman" w:hAnsi="Times New Roman" w:cs="Times New Roman"/>
+        </w:rPr>
+        <w:fldChar w:fldCharType="separate"/>
+      </w:r>
+      <w:r>
+        <w:rPr>
+          <w:rFonts w:ascii="Times New Roman" w:hAnsi="Times New Roman" w:cs="Times New Roman"/>
+        </w:rPr>
+        <w:t xml:space="preserve">Figure </w:t>
+      </w:r>
+      <w:r>
+        <w:rPr>
+          <w:rFonts w:ascii="Times New Roman" w:hAnsi="Times New Roman" w:cs="Times New Roman"/>
+          <w:noProof/>
+        </w:rPr>
+        <w:t>3</w:t>
+      </w:r>
+      <w:r>
+        <w:rPr>
+          <w:rFonts w:ascii="Times New Roman" w:hAnsi="Times New Roman" w:cs="Times New Roman"/>
+        </w:rPr>
+        <w:fldChar w:fldCharType="end"/>
       </w:r>
       <w:r>
         <w:rPr>
@@ -3163,35 +3780,7 @@
         <w:rPr>
           <w:rFonts w:ascii="Times New Roman" w:hAnsi="Times New Roman" w:cs="Times New Roman"/>
         </w:rPr>
-        <w:t xml:space="preserve">  The scene image needs to be somewhat larger than what the POM area requires because when the SOSS mode is used the </w:t>
-      </w:r>
-      <w:proofErr w:type="spellStart"/>
-      <w:r>
-        <w:rPr>
-          <w:rFonts w:ascii="Times New Roman" w:hAnsi="Times New Roman" w:cs="Times New Roman"/>
-        </w:rPr>
-        <w:t>centre</w:t>
-      </w:r>
-      <w:proofErr w:type="spellEnd"/>
-      <w:r>
-        <w:rPr>
-          <w:rFonts w:ascii="Times New Roman" w:hAnsi="Times New Roman" w:cs="Times New Roman"/>
-        </w:rPr>
-        <w:t xml:space="preserve"> of rotation will normally be offset 931 pixels in x and 175 pixels in y from the </w:t>
-      </w:r>
-      <w:proofErr w:type="spellStart"/>
-      <w:r>
-        <w:rPr>
-          <w:rFonts w:ascii="Times New Roman" w:hAnsi="Times New Roman" w:cs="Times New Roman"/>
-        </w:rPr>
-        <w:t>centre</w:t>
-      </w:r>
-      <w:proofErr w:type="spellEnd"/>
-      <w:r>
-        <w:rPr>
-          <w:rFonts w:ascii="Times New Roman" w:hAnsi="Times New Roman" w:cs="Times New Roman"/>
-        </w:rPr>
-        <w:t xml:space="preserve"> of the full image to the SOSS acquisition position.  One then needs extra sky area in the scene image to allow rotations around the SOSS acquisition point if requested.</w:t>
+        <w:t xml:space="preserve">  The Figure shows the appearance of the window in a MacOS system; the appearance is slightly different on a Linux system.</w:t>
       </w:r>
     </w:p>
     <w:p>
@@ -3205,177 +3794,45 @@
         <w:rPr>
           <w:rFonts w:ascii="Times New Roman" w:hAnsi="Times New Roman" w:cs="Times New Roman"/>
         </w:rPr>
-        <w:t xml:space="preserve">To make the scene image the pixel position of each star in the input list is calculated with respect to the defined image </w:t>
-      </w:r>
-      <w:proofErr w:type="spellStart"/>
-      <w:r>
-        <w:rPr>
-          <w:rFonts w:ascii="Times New Roman" w:hAnsi="Times New Roman" w:cs="Times New Roman"/>
-        </w:rPr>
-        <w:t>centre</w:t>
-      </w:r>
-      <w:proofErr w:type="spellEnd"/>
-      <w:r>
-        <w:rPr>
-          <w:rFonts w:ascii="Times New Roman" w:hAnsi="Times New Roman" w:cs="Times New Roman"/>
-        </w:rPr>
-        <w:t xml:space="preserve">.  If this pixel position is within the image area, the source brightness is calculated from the source magnitude in ADU/s units, and the value is added to the pixel.  Each star is placed on a single pixel, whatever one is closest to the calculated position.  For the extended sources, if any, the </w:t>
-      </w:r>
-      <w:proofErr w:type="spellStart"/>
-      <w:r>
-        <w:rPr>
-          <w:rFonts w:ascii="Times New Roman" w:hAnsi="Times New Roman" w:cs="Times New Roman"/>
-        </w:rPr>
-        <w:t>Sersic</w:t>
-      </w:r>
-      <w:proofErr w:type="spellEnd"/>
-      <w:r>
-        <w:rPr>
-          <w:rFonts w:ascii="Times New Roman" w:hAnsi="Times New Roman" w:cs="Times New Roman"/>
-        </w:rPr>
-        <w:t xml:space="preserve"> profile is calculated for a stamp image that is 301</w:t>
-      </w:r>
-      <w:r>
-        <w:rPr>
-          <w:rFonts w:ascii="Times New Roman" w:hAnsi="Times New Roman" w:cs="Times New Roman"/>
-        </w:rPr>
-        <w:sym w:font="Symbol" w:char="F0B4"/>
-      </w:r>
-      <w:r>
-        <w:rPr>
-          <w:rFonts w:ascii="Times New Roman" w:hAnsi="Times New Roman" w:cs="Times New Roman"/>
-        </w:rPr>
-        <w:t xml:space="preserve">301 pixels with the source position taken to be the </w:t>
-      </w:r>
-      <w:proofErr w:type="spellStart"/>
-      <w:r>
-        <w:rPr>
-          <w:rFonts w:ascii="Times New Roman" w:hAnsi="Times New Roman" w:cs="Times New Roman"/>
-        </w:rPr>
-        <w:t>centre</w:t>
-      </w:r>
-      <w:proofErr w:type="spellEnd"/>
-      <w:r>
-        <w:rPr>
-          <w:rFonts w:ascii="Times New Roman" w:hAnsi="Times New Roman" w:cs="Times New Roman"/>
-        </w:rPr>
-        <w:t xml:space="preserve"> of the middle pixel (150, 150) in the Python 0-based counting. </w:t>
-      </w:r>
-      <w:r>
-        <w:rPr>
-          <w:rFonts w:ascii="Times New Roman" w:hAnsi="Times New Roman" w:cs="Times New Roman"/>
-        </w:rPr>
-        <w:t xml:space="preserve">This is done with the </w:t>
-      </w:r>
-      <w:proofErr w:type="spellStart"/>
-      <w:proofErr w:type="gramStart"/>
-      <w:r>
-        <w:rPr>
-          <w:rFonts w:ascii="Times New Roman" w:hAnsi="Times New Roman" w:cs="Times New Roman"/>
-        </w:rPr>
-        <w:t>astropy.modelling</w:t>
-      </w:r>
-      <w:proofErr w:type="gramEnd"/>
-      <w:r>
-        <w:rPr>
-          <w:rFonts w:ascii="Times New Roman" w:hAnsi="Times New Roman" w:cs="Times New Roman"/>
-        </w:rPr>
-        <w:t>.models</w:t>
-      </w:r>
-      <w:proofErr w:type="spellEnd"/>
-      <w:r>
-        <w:rPr>
-          <w:rFonts w:ascii="Times New Roman" w:hAnsi="Times New Roman" w:cs="Times New Roman"/>
-        </w:rPr>
-        <w:t xml:space="preserve"> Sersic2D routine.  </w:t>
-      </w:r>
-      <w:r>
-        <w:rPr>
-          <w:rFonts w:ascii="Times New Roman" w:hAnsi="Times New Roman" w:cs="Times New Roman"/>
-        </w:rPr>
-        <w:t xml:space="preserve">The normalized stamp image is scaled to the total signal calculated from the source magnitude. The edges of the stamp image are then calculated by matching the </w:t>
-      </w:r>
-      <w:proofErr w:type="spellStart"/>
-      <w:r>
-        <w:rPr>
-          <w:rFonts w:ascii="Times New Roman" w:hAnsi="Times New Roman" w:cs="Times New Roman"/>
-        </w:rPr>
-        <w:t>centre</w:t>
-      </w:r>
-      <w:proofErr w:type="spellEnd"/>
-      <w:r>
-        <w:rPr>
-          <w:rFonts w:ascii="Times New Roman" w:hAnsi="Times New Roman" w:cs="Times New Roman"/>
-        </w:rPr>
-        <w:t xml:space="preserve"> pixel of the stamp image to the pixel position of the source and taking that part of the stamp image that is within the scene image area.  Note that if the </w:t>
-      </w:r>
-      <w:proofErr w:type="spellStart"/>
-      <w:r>
-        <w:rPr>
-          <w:rFonts w:ascii="Times New Roman" w:hAnsi="Times New Roman" w:cs="Times New Roman"/>
-        </w:rPr>
-        <w:t>centre</w:t>
-      </w:r>
-      <w:proofErr w:type="spellEnd"/>
-      <w:r>
-        <w:rPr>
-          <w:rFonts w:ascii="Times New Roman" w:hAnsi="Times New Roman" w:cs="Times New Roman"/>
-        </w:rPr>
-        <w:t xml:space="preserve"> position of the extended source is outside the scene image </w:t>
-      </w:r>
-      <w:proofErr w:type="gramStart"/>
-      <w:r>
-        <w:rPr>
-          <w:rFonts w:ascii="Times New Roman" w:hAnsi="Times New Roman" w:cs="Times New Roman"/>
-        </w:rPr>
-        <w:t>area</w:t>
-      </w:r>
-      <w:proofErr w:type="gramEnd"/>
-      <w:r>
-        <w:rPr>
-          <w:rFonts w:ascii="Times New Roman" w:hAnsi="Times New Roman" w:cs="Times New Roman"/>
-        </w:rPr>
-        <w:t xml:space="preserve"> then the </w:t>
-      </w:r>
-      <w:proofErr w:type="spellStart"/>
-      <w:r>
-        <w:rPr>
-          <w:rFonts w:ascii="Times New Roman" w:hAnsi="Times New Roman" w:cs="Times New Roman"/>
-        </w:rPr>
-        <w:t>Sersic</w:t>
-      </w:r>
-      <w:proofErr w:type="spellEnd"/>
-      <w:r>
-        <w:rPr>
-          <w:rFonts w:ascii="Times New Roman" w:hAnsi="Times New Roman" w:cs="Times New Roman"/>
-        </w:rPr>
-        <w:t xml:space="preserve"> profile is not calculated and the source is not included.  Hence a large galaxy whose </w:t>
-      </w:r>
-      <w:proofErr w:type="spellStart"/>
-      <w:r>
-        <w:rPr>
-          <w:rFonts w:ascii="Times New Roman" w:hAnsi="Times New Roman" w:cs="Times New Roman"/>
-        </w:rPr>
-        <w:t>centre</w:t>
-      </w:r>
-      <w:proofErr w:type="spellEnd"/>
-      <w:r>
-        <w:rPr>
-          <w:rFonts w:ascii="Times New Roman" w:hAnsi="Times New Roman" w:cs="Times New Roman"/>
-        </w:rPr>
-        <w:t xml:space="preserve"> is off the scene image would not be included even if it would be large enough to show up on the image.  With the padding of the scene image beyond the POM area, a galaxy would have to be larger than about 10</w:t>
-      </w:r>
-      <w:r>
-        <w:rPr>
-          <w:rFonts w:ascii="Times New Roman" w:hAnsi="Times New Roman" w:cs="Times New Roman"/>
-        </w:rPr>
-        <w:t>″</w:t>
-      </w:r>
-      <w:r>
-        <w:rPr>
-          <w:rFonts w:ascii="Times New Roman" w:hAnsi="Times New Roman" w:cs="Times New Roman"/>
-        </w:rPr>
-        <w:t xml:space="preserve"> in (total) radius to be excluded from the image and still be able to affect the POM area.</w:t>
+        <w:t xml:space="preserve">The tool has a message area at the top.  Below that is an area for setting the parameters of the simulation.  Just below the message area are radio buttons for the WFSS blocking filter and for the </w:t>
+      </w:r>
+      <w:proofErr w:type="spellStart"/>
+      <w:r>
+        <w:rPr>
+          <w:rFonts w:ascii="Times New Roman" w:hAnsi="Times New Roman" w:cs="Times New Roman"/>
+        </w:rPr>
+        <w:t>grism</w:t>
+      </w:r>
+      <w:proofErr w:type="spellEnd"/>
+      <w:r>
+        <w:rPr>
+          <w:rFonts w:ascii="Times New Roman" w:hAnsi="Times New Roman" w:cs="Times New Roman"/>
+        </w:rPr>
+        <w:t xml:space="preserve"> selection (the filter does not affect the GR700XD case).  Below that, entry fields are provided for the required inputs that the code needs to make a scene image.  The first of these is the entry field for the sky background value.  The next two entry fields are for the names of the stellar source list and the extended source list.  These two files are assumed to be in the same directory, which is given in the “File Path” entry field.  The code also needs to know the path to the imaging and WFSS PSF FITS images, which needs to be specified in the “WFSS PSF Path” entry field.  When the code is started, the directory where the code is run is inserted into both the file path and PSF path fields.  Finally, there is an entry field where one can specify the sky position </w:t>
+      </w:r>
+      <w:r>
+        <w:rPr>
+          <w:rFonts w:ascii="Times New Roman" w:hAnsi="Times New Roman" w:cs="Times New Roman"/>
+        </w:rPr>
+        <w:sym w:font="Symbol" w:char="F061"/>
+      </w:r>
+      <w:r>
+        <w:rPr>
+          <w:rFonts w:ascii="Times New Roman" w:hAnsi="Times New Roman" w:cs="Times New Roman"/>
+        </w:rPr>
+        <w:t xml:space="preserve"> and </w:t>
+      </w:r>
+      <w:r>
+        <w:rPr>
+          <w:rFonts w:ascii="Times New Roman" w:hAnsi="Times New Roman" w:cs="Times New Roman"/>
+        </w:rPr>
+        <w:sym w:font="Symbol" w:char="F064"/>
+      </w:r>
+      <w:r>
+        <w:rPr>
+          <w:rFonts w:ascii="Times New Roman" w:hAnsi="Times New Roman" w:cs="Times New Roman"/>
+        </w:rPr>
+        <w:t xml:space="preserve"> in decimal degrees.</w:t>
       </w:r>
     </w:p>
     <w:p>
@@ -3389,228 +3846,28 @@
         <w:rPr>
           <w:rFonts w:ascii="Times New Roman" w:hAnsi="Times New Roman" w:cs="Times New Roman"/>
         </w:rPr>
-        <w:t xml:space="preserve">When making the scene image a uniform background is added to each pixel at the option of the user.  The scene image is made in the standard orientation with north up and east at left.  </w:t>
-      </w:r>
-    </w:p>
-    <w:p>
-      <w:pPr>
-        <w:ind w:firstLine="720"/>
-        <w:rPr>
-          <w:rFonts w:ascii="Times New Roman" w:hAnsi="Times New Roman" w:cs="Times New Roman"/>
-        </w:rPr>
-      </w:pPr>
-    </w:p>
-    <w:p>
-      <w:pPr>
-        <w:pStyle w:val="Heading1"/>
-        <w:rPr>
-          <w:rFonts w:ascii="Times New Roman" w:hAnsi="Times New Roman" w:cs="Times New Roman"/>
-        </w:rPr>
-      </w:pPr>
-      <w:r>
-        <w:rPr>
-          <w:rFonts w:ascii="Times New Roman" w:hAnsi="Times New Roman" w:cs="Times New Roman"/>
-        </w:rPr>
-        <w:t>Use of the Tool</w:t>
-      </w:r>
-    </w:p>
-    <w:p>
-      <w:pPr>
-        <w:ind w:firstLine="720"/>
-        <w:rPr>
-          <w:rFonts w:ascii="Times New Roman" w:hAnsi="Times New Roman" w:cs="Times New Roman"/>
-        </w:rPr>
-      </w:pPr>
-    </w:p>
-    <w:p>
-      <w:pPr>
-        <w:ind w:firstLine="720"/>
-        <w:rPr>
-          <w:rFonts w:ascii="Times New Roman" w:hAnsi="Times New Roman" w:cs="Times New Roman"/>
-        </w:rPr>
-      </w:pPr>
-      <w:r>
-        <w:rPr>
-          <w:rFonts w:ascii="Times New Roman" w:hAnsi="Times New Roman" w:cs="Times New Roman"/>
-        </w:rPr>
-        <w:t xml:space="preserve">The code is invoked by starting the </w:t>
-      </w:r>
-      <w:r>
-        <w:rPr>
-          <w:rFonts w:ascii="Times New Roman" w:hAnsi="Times New Roman" w:cs="Times New Roman"/>
-        </w:rPr>
-        <w:t>grism</w:t>
-      </w:r>
-      <w:r>
-        <w:rPr>
-          <w:rFonts w:ascii="Times New Roman" w:hAnsi="Times New Roman" w:cs="Times New Roman"/>
-        </w:rPr>
-        <w:t>_overlap_tool.py code</w:t>
-      </w:r>
-      <w:r>
-        <w:rPr>
-          <w:rFonts w:ascii="Times New Roman" w:hAnsi="Times New Roman" w:cs="Times New Roman"/>
-        </w:rPr>
-        <w:t xml:space="preserve"> on the command line</w:t>
-      </w:r>
-      <w:r>
-        <w:rPr>
-          <w:rFonts w:ascii="Times New Roman" w:hAnsi="Times New Roman" w:cs="Times New Roman"/>
-        </w:rPr>
-        <w:t>.</w:t>
-      </w:r>
-      <w:r>
-        <w:rPr>
-          <w:rFonts w:ascii="Times New Roman" w:hAnsi="Times New Roman" w:cs="Times New Roman"/>
-        </w:rPr>
-        <w:t xml:space="preserve">  One either invokes the code via ‘python grism_overlap_tool.py’ or runs the code as an executable file.</w:t>
-      </w:r>
-      <w:r>
-        <w:rPr>
-          <w:rFonts w:ascii="Times New Roman" w:hAnsi="Times New Roman" w:cs="Times New Roman"/>
-        </w:rPr>
-        <w:t xml:space="preserve">  This causes the creation of a parameter window as shown in </w:t>
-      </w:r>
-      <w:r>
-        <w:rPr>
-          <w:rFonts w:ascii="Times New Roman" w:hAnsi="Times New Roman" w:cs="Times New Roman"/>
-        </w:rPr>
-        <w:fldChar w:fldCharType="begin"/>
-      </w:r>
-      <w:r>
-        <w:rPr>
-          <w:rFonts w:ascii="Times New Roman" w:hAnsi="Times New Roman" w:cs="Times New Roman"/>
-        </w:rPr>
-        <w:instrText xml:space="preserve"> REF _Ref77928071 \h  \* MERGEFORMAT </w:instrText>
-      </w:r>
-      <w:r>
-        <w:rPr>
-          <w:rFonts w:ascii="Times New Roman" w:hAnsi="Times New Roman" w:cs="Times New Roman"/>
-        </w:rPr>
-      </w:r>
-      <w:r>
-        <w:rPr>
-          <w:rFonts w:ascii="Times New Roman" w:hAnsi="Times New Roman" w:cs="Times New Roman"/>
-        </w:rPr>
-        <w:fldChar w:fldCharType="separate"/>
-      </w:r>
-      <w:r>
-        <w:rPr>
-          <w:rFonts w:ascii="Times New Roman" w:hAnsi="Times New Roman" w:cs="Times New Roman"/>
-        </w:rPr>
-        <w:t xml:space="preserve">Figure </w:t>
-      </w:r>
-      <w:r>
-        <w:rPr>
-          <w:rFonts w:ascii="Times New Roman" w:hAnsi="Times New Roman" w:cs="Times New Roman"/>
-          <w:noProof/>
-        </w:rPr>
-        <w:t>3</w:t>
-      </w:r>
-      <w:r>
-        <w:rPr>
-          <w:rFonts w:ascii="Times New Roman" w:hAnsi="Times New Roman" w:cs="Times New Roman"/>
-        </w:rPr>
-        <w:fldChar w:fldCharType="end"/>
-      </w:r>
-      <w:r>
-        <w:rPr>
-          <w:rFonts w:ascii="Times New Roman" w:hAnsi="Times New Roman" w:cs="Times New Roman"/>
-        </w:rPr>
-        <w:t>.</w:t>
-      </w:r>
-      <w:r>
-        <w:rPr>
-          <w:rFonts w:ascii="Times New Roman" w:hAnsi="Times New Roman" w:cs="Times New Roman"/>
-        </w:rPr>
-        <w:t xml:space="preserve">  The Figure shows the appearance of the window in a MacOS system; the appearance is slightly different on a Linux system.</w:t>
-      </w:r>
-    </w:p>
-    <w:p>
-      <w:pPr>
-        <w:ind w:firstLine="720"/>
-        <w:rPr>
-          <w:rFonts w:ascii="Times New Roman" w:hAnsi="Times New Roman" w:cs="Times New Roman"/>
-        </w:rPr>
-      </w:pPr>
-      <w:r>
-        <w:rPr>
-          <w:rFonts w:ascii="Times New Roman" w:hAnsi="Times New Roman" w:cs="Times New Roman"/>
-        </w:rPr>
-        <w:t xml:space="preserve">The tool has a message area at the top.  Below that is an area for setting the parameters of the simulation.  Just below the message area are radio buttons for the WFSS blocking filter and for the </w:t>
-      </w:r>
-      <w:proofErr w:type="spellStart"/>
-      <w:r>
-        <w:rPr>
-          <w:rFonts w:ascii="Times New Roman" w:hAnsi="Times New Roman" w:cs="Times New Roman"/>
-        </w:rPr>
-        <w:t>grism</w:t>
-      </w:r>
-      <w:proofErr w:type="spellEnd"/>
-      <w:r>
-        <w:rPr>
-          <w:rFonts w:ascii="Times New Roman" w:hAnsi="Times New Roman" w:cs="Times New Roman"/>
-        </w:rPr>
-        <w:t xml:space="preserve"> selection (the filter does not affect the GR700XD case).  Below that, entry fields are provided for the required inputs that the code needs to make a scene image.  The first of these is the entry field for the sky background value.  The next two entry fields are for the names of the stellar source list and the extended source list.  These two files are assumed to be in the same </w:t>
+        <w:t xml:space="preserve">For selecting the stellar and extended source list files and for setting the path values there are buttons at right.  If selected these bring up the normal </w:t>
+      </w:r>
+      <w:proofErr w:type="spellStart"/>
+      <w:r>
+        <w:rPr>
+          <w:rFonts w:ascii="Times New Roman" w:hAnsi="Times New Roman" w:cs="Times New Roman"/>
+        </w:rPr>
+        <w:t>tkinter</w:t>
+      </w:r>
+      <w:proofErr w:type="spellEnd"/>
+      <w:r>
+        <w:rPr>
+          <w:rFonts w:ascii="Times New Roman" w:hAnsi="Times New Roman" w:cs="Times New Roman"/>
+        </w:rPr>
+        <w:t xml:space="preserve"> file query window from which one can select a file name.  When this is done for the “File Path” or “WFSS PSF Path” items the resulting file name is split into the directory path and the file name itself, and the directory path is inserted in the “File Path” field.  One can also enter the file name and directory path values into the fields directly.  For the two path entry fields the “Select Directory” button also brings up the standard file selection window.  If one then selects any file in the target directory the directory path is extracted and put into the entry field.  The file name itself is ignored in that </w:t>
       </w:r>
       <w:r>
         <w:rPr>
           <w:rFonts w:ascii="Times New Roman" w:hAnsi="Times New Roman" w:cs="Times New Roman"/>
         </w:rPr>
         <w:lastRenderedPageBreak/>
-        <w:t xml:space="preserve">directory, which is given in the “File Path” entry field.  The code also needs to know the path to the imaging and WFSS PSF FITS images, which needs to be specified in the “WFSS PSF Path” entry field.  When the code is started, the directory where the code is run is inserted into both the file path and PSF path fields.  Finally, there is an entry field where one can specify the sky position </w:t>
-      </w:r>
-      <w:r>
-        <w:rPr>
-          <w:rFonts w:ascii="Times New Roman" w:hAnsi="Times New Roman" w:cs="Times New Roman"/>
-        </w:rPr>
-        <w:sym w:font="Symbol" w:char="F061"/>
-      </w:r>
-      <w:r>
-        <w:rPr>
-          <w:rFonts w:ascii="Times New Roman" w:hAnsi="Times New Roman" w:cs="Times New Roman"/>
-        </w:rPr>
-        <w:t xml:space="preserve"> and </w:t>
-      </w:r>
-      <w:r>
-        <w:rPr>
-          <w:rFonts w:ascii="Times New Roman" w:hAnsi="Times New Roman" w:cs="Times New Roman"/>
-        </w:rPr>
-        <w:sym w:font="Symbol" w:char="F064"/>
-      </w:r>
-      <w:r>
-        <w:rPr>
-          <w:rFonts w:ascii="Times New Roman" w:hAnsi="Times New Roman" w:cs="Times New Roman"/>
-        </w:rPr>
-        <w:t xml:space="preserve"> in decimal degrees.</w:t>
-      </w:r>
-    </w:p>
-    <w:p>
-      <w:pPr>
-        <w:ind w:firstLine="720"/>
-        <w:rPr>
-          <w:rFonts w:ascii="Times New Roman" w:hAnsi="Times New Roman" w:cs="Times New Roman"/>
-        </w:rPr>
-      </w:pPr>
-      <w:r>
-        <w:rPr>
-          <w:rFonts w:ascii="Times New Roman" w:hAnsi="Times New Roman" w:cs="Times New Roman"/>
-        </w:rPr>
-        <w:t xml:space="preserve">For selecting the stellar and extended source list files and for setting the path values there are buttons at right.  If selected these bring up the normal </w:t>
-      </w:r>
-      <w:proofErr w:type="spellStart"/>
-      <w:r>
-        <w:rPr>
-          <w:rFonts w:ascii="Times New Roman" w:hAnsi="Times New Roman" w:cs="Times New Roman"/>
-        </w:rPr>
-        <w:t>tkinter</w:t>
-      </w:r>
-      <w:proofErr w:type="spellEnd"/>
-      <w:r>
-        <w:rPr>
-          <w:rFonts w:ascii="Times New Roman" w:hAnsi="Times New Roman" w:cs="Times New Roman"/>
-        </w:rPr>
-        <w:t xml:space="preserve"> file query window from which one can select a file name.  When this is done for the “File Path” or “WFSS PSF Path” items the resulting file name is split into the directory path and the file name itself, and the directory path is inserted in the “File Path” field.  One can also enter the file name and directory path values into the fields directly.  For the two path entry fields the “Select Directory” button also brings up the standard file selection window.  If one then selects any file in the target directory the directory path is extracted and put into the entry field.  The file name itself is ignored in that case</w:t>
+        <w:t>case</w:t>
       </w:r>
       <w:r>
         <w:rPr>
@@ -3942,6 +4199,7 @@
           <w:rFonts w:ascii="Times New Roman" w:hAnsi="Times New Roman" w:cs="Times New Roman"/>
           <w:noProof/>
         </w:rPr>
+        <w:lastRenderedPageBreak/>
         <w:drawing>
           <wp:inline distT="0" distB="0" distL="0" distR="0" wp14:anchorId="719695AD" wp14:editId="3093B2F1">
             <wp:extent cx="5711407" cy="4189730"/>

</xml_diff>

<commit_message>
Change to the documentation
I had to revise the link to Box in the documentation, as the link I had only works for me and not for anyone else.
</commit_message>
<xml_diff>
--- a/grism_overlap.docx
+++ b/grism_overlap.docx
@@ -212,7 +212,6 @@
     </w:p>
     <w:p>
       <w:pPr>
-        <w:ind w:firstLine="720"/>
         <w:rPr>
           <w:rFonts w:ascii="Times New Roman" w:hAnsi="Times New Roman" w:cs="Times New Roman"/>
         </w:rPr>
@@ -230,23 +229,29 @@
             <w:rStyle w:val="Hyperlink"/>
             <w:rFonts w:ascii="Times New Roman" w:hAnsi="Times New Roman" w:cs="Times New Roman"/>
           </w:rPr>
-          <w:t>https://stsci.app.box.com/folder/140705149002?s=ih166mw8d</w:t>
+          <w:t>https://stsc</w:t>
         </w:r>
         <w:r>
           <w:rPr>
             <w:rStyle w:val="Hyperlink"/>
             <w:rFonts w:ascii="Times New Roman" w:hAnsi="Times New Roman" w:cs="Times New Roman"/>
           </w:rPr>
-          <w:t>e</w:t>
+          <w:t>i</w:t>
         </w:r>
         <w:r>
           <w:rPr>
             <w:rStyle w:val="Hyperlink"/>
             <w:rFonts w:ascii="Times New Roman" w:hAnsi="Times New Roman" w:cs="Times New Roman"/>
           </w:rPr>
-          <w:t>d6w0qeiw7znc7xuth7n531</w:t>
+          <w:t>.box.com/s/ih166mw8ded6w0qeiw7znc7xuth7n531</w:t>
         </w:r>
       </w:hyperlink>
+      <w:r>
+        <w:rPr>
+          <w:rFonts w:ascii="Times New Roman" w:hAnsi="Times New Roman" w:cs="Times New Roman"/>
+        </w:rPr>
+        <w:t xml:space="preserve"> </w:t>
+      </w:r>
     </w:p>
     <w:p>
       <w:pPr>
@@ -4441,13 +4446,7 @@
         <w:rPr>
           <w:rFonts w:ascii="Times New Roman" w:hAnsi="Times New Roman" w:cs="Times New Roman"/>
         </w:rPr>
-        <w:t>.  The field is an area surrounding the photometry standard WD 1657+343, using the GAIA DR3 initial release to get the star positions and estimated NIRISS magnitudes.  The sky position entered is the position of the white dwarf star in the GAIA catalogue.  Thus, when the scene image is made the target star will be at the reference position in the image.  One can leave the “Sky Position” entry field blank when making a scene image.  If so, then the average position from the stars in the point source list is used as the reference position.  Generally, it is better to specify the reference position explicitly before creating a scene image</w:t>
-      </w:r>
-      <w:r>
-        <w:rPr>
-          <w:rFonts w:ascii="Times New Roman" w:hAnsi="Times New Roman" w:cs="Times New Roman"/>
-        </w:rPr>
-        <w:t xml:space="preserve">, since the position specified is the </w:t>
+        <w:t xml:space="preserve">.  The field is an area surrounding the photometry standard WD 1657+343, using the GAIA DR3 initial release to get the star positions and estimated NIRISS magnitudes.  The sky position entered is the position of the white dwarf star in the GAIA catalogue.  Thus, when the scene image is made the target star will be at the reference position in the image.  One can leave the “Sky Position” entry field blank when making a scene image.  If so, then the average position from the stars in the point source list is used as the reference position.  Generally, it is better to specify the reference position explicitly before creating a scene image, since the position specified is the </w:t>
       </w:r>
       <w:proofErr w:type="spellStart"/>
       <w:r>
@@ -4489,26 +4488,14 @@
         <w:rPr>
           <w:rFonts w:ascii="Times New Roman" w:hAnsi="Times New Roman" w:cs="Times New Roman"/>
         </w:rPr>
-        <w:t>The scene image may take some time to run if there are many sources, especially</w:t>
-      </w:r>
-      <w:r>
-        <w:rPr>
-          <w:rFonts w:ascii="Times New Roman" w:hAnsi="Times New Roman" w:cs="Times New Roman"/>
-        </w:rPr>
-        <w:t xml:space="preserve"> </w:t>
+        <w:t xml:space="preserve">The scene image may take some time to run if there are many sources, especially </w:t>
       </w:r>
       <w:proofErr w:type="gramStart"/>
       <w:r>
         <w:rPr>
           <w:rFonts w:ascii="Times New Roman" w:hAnsi="Times New Roman" w:cs="Times New Roman"/>
         </w:rPr>
-        <w:t xml:space="preserve">for </w:t>
-      </w:r>
-      <w:r>
-        <w:rPr>
-          <w:rFonts w:ascii="Times New Roman" w:hAnsi="Times New Roman" w:cs="Times New Roman"/>
-        </w:rPr>
-        <w:t xml:space="preserve"> extended</w:t>
+        <w:t>for  extended</w:t>
       </w:r>
       <w:proofErr w:type="gramEnd"/>
       <w:r>
@@ -5602,18 +5589,12 @@
         <w:rPr>
           <w:rFonts w:ascii="Times New Roman" w:hAnsi="Times New Roman" w:cs="Times New Roman"/>
         </w:rPr>
-        <w:instrText xml:space="preserve"> REF _Ref84494921 \h </w:instrText>
-      </w:r>
-      <w:r>
-        <w:rPr>
-          <w:rFonts w:ascii="Times New Roman" w:hAnsi="Times New Roman" w:cs="Times New Roman"/>
-        </w:rPr>
-      </w:r>
-      <w:r>
-        <w:rPr>
-          <w:rFonts w:ascii="Times New Roman" w:hAnsi="Times New Roman" w:cs="Times New Roman"/>
-        </w:rPr>
-        <w:instrText xml:space="preserve"> \* MERGEFORMAT </w:instrText>
+        <w:instrText xml:space="preserve"> REF _Ref84494921 \h  \* MERGEFORMAT </w:instrText>
+      </w:r>
+      <w:r>
+        <w:rPr>
+          <w:rFonts w:ascii="Times New Roman" w:hAnsi="Times New Roman" w:cs="Times New Roman"/>
+        </w:rPr>
       </w:r>
       <w:r>
         <w:rPr>
@@ -5644,13 +5625,7 @@
         <w:rPr>
           <w:rFonts w:ascii="Times New Roman" w:hAnsi="Times New Roman" w:cs="Times New Roman"/>
         </w:rPr>
-        <w:t xml:space="preserve"> shows what the scene image looks like for the NIRISS image area.  Since the PSF is small compared to the entire area one usually cannot see the stars very well in the default linear display of the whole image range.  One usually needs to use the “log” or “sqrt” radio buttons </w:t>
-      </w:r>
-      <w:r>
-        <w:rPr>
-          <w:rFonts w:ascii="Times New Roman" w:hAnsi="Times New Roman" w:cs="Times New Roman"/>
-        </w:rPr>
-        <w:t>to see stars in the field.  For direct images the “</w:t>
+        <w:t xml:space="preserve"> shows what the scene image looks like for the NIRISS image area.  Since the PSF is small compared to the entire area one usually cannot see the stars very well in the default linear display of the whole image range.  One usually needs to use the “log” or “sqrt” radio buttons to see stars in the field.  For direct images the “</w:t>
       </w:r>
       <w:proofErr w:type="spellStart"/>
       <w:r>
@@ -6007,18 +5982,12 @@
         <w:rPr>
           <w:rFonts w:ascii="Times New Roman" w:hAnsi="Times New Roman" w:cs="Times New Roman"/>
         </w:rPr>
-        <w:instrText xml:space="preserve"> REF _Ref77944275 \h </w:instrText>
-      </w:r>
-      <w:r>
-        <w:rPr>
-          <w:rFonts w:ascii="Times New Roman" w:hAnsi="Times New Roman" w:cs="Times New Roman"/>
-        </w:rPr>
-      </w:r>
-      <w:r>
-        <w:rPr>
-          <w:rFonts w:ascii="Times New Roman" w:hAnsi="Times New Roman" w:cs="Times New Roman"/>
-        </w:rPr>
-        <w:instrText xml:space="preserve"> \* MERGEFORMAT </w:instrText>
+        <w:instrText xml:space="preserve"> REF _Ref77944275 \h  \* MERGEFORMAT </w:instrText>
+      </w:r>
+      <w:r>
+        <w:rPr>
+          <w:rFonts w:ascii="Times New Roman" w:hAnsi="Times New Roman" w:cs="Times New Roman"/>
+        </w:rPr>
       </w:r>
       <w:r>
         <w:rPr>
@@ -6079,18 +6048,12 @@
         <w:rPr>
           <w:rFonts w:ascii="Times New Roman" w:hAnsi="Times New Roman" w:cs="Times New Roman"/>
         </w:rPr>
-        <w:instrText xml:space="preserve"> REF _Ref77945037 \h </w:instrText>
-      </w:r>
-      <w:r>
-        <w:rPr>
-          <w:rFonts w:ascii="Times New Roman" w:hAnsi="Times New Roman" w:cs="Times New Roman"/>
-        </w:rPr>
-      </w:r>
-      <w:r>
-        <w:rPr>
-          <w:rFonts w:ascii="Times New Roman" w:hAnsi="Times New Roman" w:cs="Times New Roman"/>
-        </w:rPr>
-        <w:instrText xml:space="preserve"> \* MERGEFORMAT </w:instrText>
+        <w:instrText xml:space="preserve"> REF _Ref77945037 \h  \* MERGEFORMAT </w:instrText>
+      </w:r>
+      <w:r>
+        <w:rPr>
+          <w:rFonts w:ascii="Times New Roman" w:hAnsi="Times New Roman" w:cs="Times New Roman"/>
+        </w:rPr>
       </w:r>
       <w:r>
         <w:rPr>
@@ -6298,19 +6261,7 @@
         <w:rPr>
           <w:rFonts w:ascii="Times New Roman" w:hAnsi="Times New Roman" w:cs="Times New Roman"/>
         </w:rPr>
-        <w:t xml:space="preserve">In many cases </w:t>
-      </w:r>
-      <w:r>
-        <w:rPr>
-          <w:rFonts w:ascii="Times New Roman" w:hAnsi="Times New Roman" w:cs="Times New Roman"/>
-        </w:rPr>
-        <w:t xml:space="preserve">for the direct images </w:t>
-      </w:r>
-      <w:r>
-        <w:rPr>
-          <w:rFonts w:ascii="Times New Roman" w:hAnsi="Times New Roman" w:cs="Times New Roman"/>
-        </w:rPr>
-        <w:t>a better view of the stars is obtained by selecting the “log” or “sqrt” options for the image scaling and then changing the display maximum in the entry field to a smaller value, say 1% of the maximum.  If this is done and the “Redisplay” button is pressed one will have the image redisplayed with the new range.  This helps to see fainter stars in the field that are more than 5 magnitudes fainter than whichever star (or galaxy, in some cases) is setting the upper limit of the display range.</w:t>
+        <w:t>In many cases for the direct images a better view of the stars is obtained by selecting the “log” or “sqrt” options for the image scaling and then changing the display maximum in the entry field to a smaller value, say 1% of the maximum.  If this is done and the “Redisplay” button is pressed one will have the image redisplayed with the new range.  This helps to see fainter stars in the field that are more than 5 magnitudes fainter than whichever star (or galaxy, in some cases) is setting the upper limit of the display range.</w:t>
       </w:r>
     </w:p>
     <w:p>
@@ -7502,7 +7453,7 @@
           <w:rFonts w:ascii="Times New Roman" w:hAnsi="Times New Roman" w:cs="Times New Roman"/>
           <w:color w:val="000000" w:themeColor="text1"/>
         </w:rPr>
-        <w:instrText xml:space="preserve"> REF _Ref84496508 \h </w:instrText>
+        <w:instrText xml:space="preserve"> REF _Ref84496508 \h  \* MERGEFORMAT </w:instrText>
       </w:r>
       <w:r>
         <w:rPr>
@@ -7515,13 +7466,67 @@
           <w:rFonts w:ascii="Times New Roman" w:hAnsi="Times New Roman" w:cs="Times New Roman"/>
           <w:color w:val="000000" w:themeColor="text1"/>
         </w:rPr>
-        <w:instrText xml:space="preserve"> \* MERGEFORMAT </w:instrText>
+        <w:fldChar w:fldCharType="separate"/>
+      </w:r>
+      <w:r>
+        <w:rPr>
+          <w:rFonts w:ascii="Times New Roman" w:hAnsi="Times New Roman" w:cs="Times New Roman"/>
+        </w:rPr>
+        <w:t xml:space="preserve">Figure </w:t>
+      </w:r>
+      <w:r>
+        <w:rPr>
+          <w:rFonts w:ascii="Times New Roman" w:hAnsi="Times New Roman" w:cs="Times New Roman"/>
+          <w:noProof/>
+        </w:rPr>
+        <w:t>12</w:t>
       </w:r>
       <w:r>
         <w:rPr>
           <w:rFonts w:ascii="Times New Roman" w:hAnsi="Times New Roman" w:cs="Times New Roman"/>
           <w:color w:val="000000" w:themeColor="text1"/>
         </w:rPr>
+        <w:fldChar w:fldCharType="end"/>
+      </w:r>
+      <w:r>
+        <w:rPr>
+          <w:rFonts w:ascii="Times New Roman" w:hAnsi="Times New Roman" w:cs="Times New Roman"/>
+          <w:color w:val="000000" w:themeColor="text1"/>
+        </w:rPr>
+        <w:t xml:space="preserve"> shows the scene image fro</w:t>
+      </w:r>
+      <w:r>
+        <w:rPr>
+          <w:rFonts w:ascii="Times New Roman" w:hAnsi="Times New Roman" w:cs="Times New Roman"/>
+          <w:color w:val="000000" w:themeColor="text1"/>
+        </w:rPr>
+        <w:t xml:space="preserve">m </w:t>
+      </w:r>
+      <w:r>
+        <w:rPr>
+          <w:rFonts w:ascii="Times New Roman" w:hAnsi="Times New Roman" w:cs="Times New Roman"/>
+          <w:color w:val="000000" w:themeColor="text1"/>
+        </w:rPr>
+        <w:fldChar w:fldCharType="begin"/>
+      </w:r>
+      <w:r>
+        <w:rPr>
+          <w:rFonts w:ascii="Times New Roman" w:hAnsi="Times New Roman" w:cs="Times New Roman"/>
+          <w:color w:val="000000" w:themeColor="text1"/>
+        </w:rPr>
+        <w:instrText xml:space="preserve"> REF _Ref84494921 \h  \* MERGEFORMAT </w:instrText>
+      </w:r>
+      <w:r>
+        <w:rPr>
+          <w:rFonts w:ascii="Times New Roman" w:hAnsi="Times New Roman" w:cs="Times New Roman"/>
+          <w:color w:val="000000" w:themeColor="text1"/>
+        </w:rPr>
+      </w:r>
+      <w:r>
+        <w:rPr>
+          <w:rFonts w:ascii="Times New Roman" w:hAnsi="Times New Roman" w:cs="Times New Roman"/>
+          <w:color w:val="000000" w:themeColor="text1"/>
+        </w:rPr>
         <w:fldChar w:fldCharType="separate"/>
       </w:r>
       <w:r>
@@ -7535,7 +7540,7 @@
           <w:rFonts w:ascii="Times New Roman" w:hAnsi="Times New Roman" w:cs="Times New Roman"/>
           <w:noProof/>
         </w:rPr>
-        <w:t>12</w:t>
+        <w:t>7</w:t>
       </w:r>
       <w:r>
         <w:rPr>
@@ -7549,20 +7554,77 @@
           <w:rFonts w:ascii="Times New Roman" w:hAnsi="Times New Roman" w:cs="Times New Roman"/>
           <w:color w:val="000000" w:themeColor="text1"/>
         </w:rPr>
-        <w:t xml:space="preserve"> shows the scene image fro</w:t>
-      </w:r>
+        <w:t xml:space="preserve"> with the display maximum reduced by a factor of 100 to show all the stars in the field clearly.  The primary target WD 1657+343 is the source near the </w:t>
+      </w:r>
+      <w:proofErr w:type="spellStart"/>
       <w:r>
         <w:rPr>
           <w:rFonts w:ascii="Times New Roman" w:hAnsi="Times New Roman" w:cs="Times New Roman"/>
           <w:color w:val="000000" w:themeColor="text1"/>
         </w:rPr>
-        <w:t xml:space="preserve">m </w:t>
-      </w:r>
+        <w:t>centre</w:t>
+      </w:r>
+      <w:proofErr w:type="spellEnd"/>
       <w:r>
         <w:rPr>
           <w:rFonts w:ascii="Times New Roman" w:hAnsi="Times New Roman" w:cs="Times New Roman"/>
           <w:color w:val="000000" w:themeColor="text1"/>
         </w:rPr>
+        <w:t xml:space="preserve"> of the image.  Figure 13 shows the result of selecting the GR700XD </w:t>
+      </w:r>
+      <w:proofErr w:type="spellStart"/>
+      <w:r>
+        <w:rPr>
+          <w:rFonts w:ascii="Times New Roman" w:hAnsi="Times New Roman" w:cs="Times New Roman"/>
+          <w:color w:val="000000" w:themeColor="text1"/>
+        </w:rPr>
+        <w:t>grism</w:t>
+      </w:r>
+      <w:proofErr w:type="spellEnd"/>
+      <w:r>
+        <w:rPr>
+          <w:rFonts w:ascii="Times New Roman" w:hAnsi="Times New Roman" w:cs="Times New Roman"/>
+          <w:color w:val="000000" w:themeColor="text1"/>
+        </w:rPr>
+        <w:t xml:space="preserve"> for this field with the reference position at the image </w:t>
+      </w:r>
+      <w:proofErr w:type="spellStart"/>
+      <w:r>
+        <w:rPr>
+          <w:rFonts w:ascii="Times New Roman" w:hAnsi="Times New Roman" w:cs="Times New Roman"/>
+          <w:color w:val="000000" w:themeColor="text1"/>
+        </w:rPr>
+        <w:t>centre</w:t>
+      </w:r>
+      <w:proofErr w:type="spellEnd"/>
+      <w:r>
+        <w:rPr>
+          <w:rFonts w:ascii="Times New Roman" w:hAnsi="Times New Roman" w:cs="Times New Roman"/>
+          <w:color w:val="000000" w:themeColor="text1"/>
+        </w:rPr>
+        <w:t xml:space="preserve"> not at the SOSS acquisition position, so it is what is expect if the GR700XD </w:t>
+      </w:r>
+      <w:proofErr w:type="spellStart"/>
+      <w:r>
+        <w:rPr>
+          <w:rFonts w:ascii="Times New Roman" w:hAnsi="Times New Roman" w:cs="Times New Roman"/>
+          <w:color w:val="000000" w:themeColor="text1"/>
+        </w:rPr>
+        <w:t>grism</w:t>
+      </w:r>
+      <w:proofErr w:type="spellEnd"/>
+      <w:r>
+        <w:rPr>
+          <w:rFonts w:ascii="Times New Roman" w:hAnsi="Times New Roman" w:cs="Times New Roman"/>
+          <w:color w:val="000000" w:themeColor="text1"/>
+        </w:rPr>
+        <w:t xml:space="preserve"> is simply inserted into the scene in </w:t>
+      </w:r>
+      <w:r>
+        <w:rPr>
+          <w:rFonts w:ascii="Times New Roman" w:hAnsi="Times New Roman" w:cs="Times New Roman"/>
+          <w:color w:val="000000" w:themeColor="text1"/>
+        </w:rPr>
         <w:fldChar w:fldCharType="begin"/>
       </w:r>
       <w:r>
@@ -7570,145 +7632,13 @@
           <w:rFonts w:ascii="Times New Roman" w:hAnsi="Times New Roman" w:cs="Times New Roman"/>
           <w:color w:val="000000" w:themeColor="text1"/>
         </w:rPr>
-        <w:instrText xml:space="preserve"> REF _Ref84494921 \h </w:instrText>
+        <w:instrText xml:space="preserve"> REF _Ref84496508 \h  \* MERGEFORMAT </w:instrText>
       </w:r>
       <w:r>
         <w:rPr>
           <w:rFonts w:ascii="Times New Roman" w:hAnsi="Times New Roman" w:cs="Times New Roman"/>
           <w:color w:val="000000" w:themeColor="text1"/>
         </w:rPr>
-      </w:r>
-      <w:r>
-        <w:rPr>
-          <w:rFonts w:ascii="Times New Roman" w:hAnsi="Times New Roman" w:cs="Times New Roman"/>
-          <w:color w:val="000000" w:themeColor="text1"/>
-        </w:rPr>
-        <w:instrText xml:space="preserve"> \* MERGEFORMAT </w:instrText>
-      </w:r>
-      <w:r>
-        <w:rPr>
-          <w:rFonts w:ascii="Times New Roman" w:hAnsi="Times New Roman" w:cs="Times New Roman"/>
-          <w:color w:val="000000" w:themeColor="text1"/>
-        </w:rPr>
-        <w:fldChar w:fldCharType="separate"/>
-      </w:r>
-      <w:r>
-        <w:rPr>
-          <w:rFonts w:ascii="Times New Roman" w:hAnsi="Times New Roman" w:cs="Times New Roman"/>
-        </w:rPr>
-        <w:t xml:space="preserve">Figure </w:t>
-      </w:r>
-      <w:r>
-        <w:rPr>
-          <w:rFonts w:ascii="Times New Roman" w:hAnsi="Times New Roman" w:cs="Times New Roman"/>
-          <w:noProof/>
-        </w:rPr>
-        <w:t>7</w:t>
-      </w:r>
-      <w:r>
-        <w:rPr>
-          <w:rFonts w:ascii="Times New Roman" w:hAnsi="Times New Roman" w:cs="Times New Roman"/>
-          <w:color w:val="000000" w:themeColor="text1"/>
-        </w:rPr>
-        <w:fldChar w:fldCharType="end"/>
-      </w:r>
-      <w:r>
-        <w:rPr>
-          <w:rFonts w:ascii="Times New Roman" w:hAnsi="Times New Roman" w:cs="Times New Roman"/>
-          <w:color w:val="000000" w:themeColor="text1"/>
-        </w:rPr>
-        <w:t xml:space="preserve"> with the display maximum reduced by a factor of 100 to show all the stars in the field clearly.  The primary target WD 1657+343 is the source near the </w:t>
-      </w:r>
-      <w:proofErr w:type="spellStart"/>
-      <w:r>
-        <w:rPr>
-          <w:rFonts w:ascii="Times New Roman" w:hAnsi="Times New Roman" w:cs="Times New Roman"/>
-          <w:color w:val="000000" w:themeColor="text1"/>
-        </w:rPr>
-        <w:t>centre</w:t>
-      </w:r>
-      <w:proofErr w:type="spellEnd"/>
-      <w:r>
-        <w:rPr>
-          <w:rFonts w:ascii="Times New Roman" w:hAnsi="Times New Roman" w:cs="Times New Roman"/>
-          <w:color w:val="000000" w:themeColor="text1"/>
-        </w:rPr>
-        <w:t xml:space="preserve"> of the image.  Figure 13 shows the result of selecting the GR700XD </w:t>
-      </w:r>
-      <w:proofErr w:type="spellStart"/>
-      <w:r>
-        <w:rPr>
-          <w:rFonts w:ascii="Times New Roman" w:hAnsi="Times New Roman" w:cs="Times New Roman"/>
-          <w:color w:val="000000" w:themeColor="text1"/>
-        </w:rPr>
-        <w:t>grism</w:t>
-      </w:r>
-      <w:proofErr w:type="spellEnd"/>
-      <w:r>
-        <w:rPr>
-          <w:rFonts w:ascii="Times New Roman" w:hAnsi="Times New Roman" w:cs="Times New Roman"/>
-          <w:color w:val="000000" w:themeColor="text1"/>
-        </w:rPr>
-        <w:t xml:space="preserve"> for this field with the reference position at the image </w:t>
-      </w:r>
-      <w:proofErr w:type="spellStart"/>
-      <w:r>
-        <w:rPr>
-          <w:rFonts w:ascii="Times New Roman" w:hAnsi="Times New Roman" w:cs="Times New Roman"/>
-          <w:color w:val="000000" w:themeColor="text1"/>
-        </w:rPr>
-        <w:t>centre</w:t>
-      </w:r>
-      <w:proofErr w:type="spellEnd"/>
-      <w:r>
-        <w:rPr>
-          <w:rFonts w:ascii="Times New Roman" w:hAnsi="Times New Roman" w:cs="Times New Roman"/>
-          <w:color w:val="000000" w:themeColor="text1"/>
-        </w:rPr>
-        <w:t xml:space="preserve"> not at the SOSS acquisition position, so it is what is expect if the GR700XD </w:t>
-      </w:r>
-      <w:proofErr w:type="spellStart"/>
-      <w:r>
-        <w:rPr>
-          <w:rFonts w:ascii="Times New Roman" w:hAnsi="Times New Roman" w:cs="Times New Roman"/>
-          <w:color w:val="000000" w:themeColor="text1"/>
-        </w:rPr>
-        <w:t>grism</w:t>
-      </w:r>
-      <w:proofErr w:type="spellEnd"/>
-      <w:r>
-        <w:rPr>
-          <w:rFonts w:ascii="Times New Roman" w:hAnsi="Times New Roman" w:cs="Times New Roman"/>
-          <w:color w:val="000000" w:themeColor="text1"/>
-        </w:rPr>
-        <w:t xml:space="preserve"> is simply inserted into the scene in </w:t>
-      </w:r>
-      <w:r>
-        <w:rPr>
-          <w:rFonts w:ascii="Times New Roman" w:hAnsi="Times New Roman" w:cs="Times New Roman"/>
-          <w:color w:val="000000" w:themeColor="text1"/>
-        </w:rPr>
-        <w:fldChar w:fldCharType="begin"/>
-      </w:r>
-      <w:r>
-        <w:rPr>
-          <w:rFonts w:ascii="Times New Roman" w:hAnsi="Times New Roman" w:cs="Times New Roman"/>
-          <w:color w:val="000000" w:themeColor="text1"/>
-        </w:rPr>
-        <w:instrText xml:space="preserve"> REF _Ref84496508 \h </w:instrText>
-      </w:r>
-      <w:r>
-        <w:rPr>
-          <w:rFonts w:ascii="Times New Roman" w:hAnsi="Times New Roman" w:cs="Times New Roman"/>
-          <w:color w:val="000000" w:themeColor="text1"/>
-        </w:rPr>
-      </w:r>
-      <w:r>
-        <w:rPr>
-          <w:rFonts w:ascii="Times New Roman" w:hAnsi="Times New Roman" w:cs="Times New Roman"/>
-          <w:color w:val="000000" w:themeColor="text1"/>
-        </w:rPr>
-        <w:instrText xml:space="preserve"> \* MERGEFORMAT </w:instrText>
       </w:r>
       <w:r>
         <w:rPr>
@@ -7878,17 +7808,7 @@
           <w:sz w:val="24"/>
           <w:szCs w:val="24"/>
         </w:rPr>
-        <w:t xml:space="preserve">:  The scene image </w:t>
-      </w:r>
-      <w:r>
-        <w:rPr>
-          <w:rFonts w:ascii="Times New Roman" w:hAnsi="Times New Roman" w:cs="Times New Roman"/>
-          <w:i w:val="0"/>
-          <w:iCs w:val="0"/>
-          <w:sz w:val="24"/>
-          <w:szCs w:val="24"/>
-        </w:rPr>
-        <w:t xml:space="preserve">from </w:t>
+        <w:t xml:space="preserve">:  The scene image from </w:t>
       </w:r>
       <w:r>
         <w:rPr>
@@ -7968,17 +7888,7 @@
           <w:sz w:val="24"/>
           <w:szCs w:val="24"/>
         </w:rPr>
-        <w:t xml:space="preserve"> with a restricted range to show the stars better</w:t>
-      </w:r>
-      <w:r>
-        <w:rPr>
-          <w:rFonts w:ascii="Times New Roman" w:hAnsi="Times New Roman" w:cs="Times New Roman"/>
-          <w:i w:val="0"/>
-          <w:iCs w:val="0"/>
-          <w:sz w:val="24"/>
-          <w:szCs w:val="24"/>
-        </w:rPr>
-        <w:t>.</w:t>
+        <w:t xml:space="preserve"> with a restricted range to show the stars better.</w:t>
       </w:r>
     </w:p>
     <w:p>
@@ -8008,20 +7918,13 @@
           <w:rFonts w:ascii="Times New Roman" w:hAnsi="Times New Roman" w:cs="Times New Roman"/>
           <w:color w:val="000000" w:themeColor="text1"/>
         </w:rPr>
-        <w:instrText xml:space="preserve"> REF _Ref84433530 \h </w:instrText>
+        <w:instrText xml:space="preserve"> REF _Ref84433530 \h  \* MERGEFORMAT </w:instrText>
       </w:r>
       <w:r>
         <w:rPr>
           <w:rFonts w:ascii="Times New Roman" w:hAnsi="Times New Roman" w:cs="Times New Roman"/>
           <w:color w:val="000000" w:themeColor="text1"/>
         </w:rPr>
-      </w:r>
-      <w:r>
-        <w:rPr>
-          <w:rFonts w:ascii="Times New Roman" w:hAnsi="Times New Roman" w:cs="Times New Roman"/>
-          <w:color w:val="000000" w:themeColor="text1"/>
-        </w:rPr>
-        <w:instrText xml:space="preserve"> \* MERGEFORMAT </w:instrText>
       </w:r>
       <w:r>
         <w:rPr>
@@ -8150,20 +8053,13 @@
           <w:rFonts w:ascii="Times New Roman" w:hAnsi="Times New Roman" w:cs="Times New Roman"/>
           <w:color w:val="000000" w:themeColor="text1"/>
         </w:rPr>
-        <w:instrText xml:space="preserve"> REF _Ref84433530 \h </w:instrText>
+        <w:instrText xml:space="preserve"> REF _Ref84433530 \h  \* MERGEFORMAT </w:instrText>
       </w:r>
       <w:r>
         <w:rPr>
           <w:rFonts w:ascii="Times New Roman" w:hAnsi="Times New Roman" w:cs="Times New Roman"/>
           <w:color w:val="000000" w:themeColor="text1"/>
         </w:rPr>
-      </w:r>
-      <w:r>
-        <w:rPr>
-          <w:rFonts w:ascii="Times New Roman" w:hAnsi="Times New Roman" w:cs="Times New Roman"/>
-          <w:color w:val="000000" w:themeColor="text1"/>
-        </w:rPr>
-        <w:instrText xml:space="preserve"> \* MERGEFORMAT </w:instrText>
       </w:r>
       <w:r>
         <w:rPr>
@@ -8437,18 +8333,12 @@
         <w:rPr>
           <w:rFonts w:ascii="Times New Roman" w:hAnsi="Times New Roman" w:cs="Times New Roman"/>
         </w:rPr>
-        <w:instrText xml:space="preserve"> REF _Ref84499629 \h </w:instrText>
-      </w:r>
-      <w:r>
-        <w:rPr>
-          <w:rFonts w:ascii="Times New Roman" w:hAnsi="Times New Roman" w:cs="Times New Roman"/>
-        </w:rPr>
-      </w:r>
-      <w:r>
-        <w:rPr>
-          <w:rFonts w:ascii="Times New Roman" w:hAnsi="Times New Roman" w:cs="Times New Roman"/>
-        </w:rPr>
-        <w:instrText xml:space="preserve"> \* MERGEFORMAT </w:instrText>
+        <w:instrText xml:space="preserve"> REF _Ref84499629 \h  \* MERGEFORMAT </w:instrText>
+      </w:r>
+      <w:r>
+        <w:rPr>
+          <w:rFonts w:ascii="Times New Roman" w:hAnsi="Times New Roman" w:cs="Times New Roman"/>
+        </w:rPr>
       </w:r>
       <w:r>
         <w:rPr>
@@ -8491,18 +8381,12 @@
         <w:rPr>
           <w:rFonts w:ascii="Times New Roman" w:hAnsi="Times New Roman" w:cs="Times New Roman"/>
         </w:rPr>
-        <w:instrText xml:space="preserve"> REF _Ref84499788 \h </w:instrText>
-      </w:r>
-      <w:r>
-        <w:rPr>
-          <w:rFonts w:ascii="Times New Roman" w:hAnsi="Times New Roman" w:cs="Times New Roman"/>
-        </w:rPr>
-      </w:r>
-      <w:r>
-        <w:rPr>
-          <w:rFonts w:ascii="Times New Roman" w:hAnsi="Times New Roman" w:cs="Times New Roman"/>
-        </w:rPr>
-        <w:instrText xml:space="preserve"> \* MERGEFORMAT </w:instrText>
+        <w:instrText xml:space="preserve"> REF _Ref84499788 \h  \* MERGEFORMAT </w:instrText>
+      </w:r>
+      <w:r>
+        <w:rPr>
+          <w:rFonts w:ascii="Times New Roman" w:hAnsi="Times New Roman" w:cs="Times New Roman"/>
+        </w:rPr>
       </w:r>
       <w:r>
         <w:rPr>
@@ -8559,18 +8443,12 @@
         <w:rPr>
           <w:rFonts w:ascii="Times New Roman" w:hAnsi="Times New Roman" w:cs="Times New Roman"/>
         </w:rPr>
-        <w:instrText xml:space="preserve"> REF _Ref84499846 \h </w:instrText>
-      </w:r>
-      <w:r>
-        <w:rPr>
-          <w:rFonts w:ascii="Times New Roman" w:hAnsi="Times New Roman" w:cs="Times New Roman"/>
-        </w:rPr>
-      </w:r>
-      <w:r>
-        <w:rPr>
-          <w:rFonts w:ascii="Times New Roman" w:hAnsi="Times New Roman" w:cs="Times New Roman"/>
-        </w:rPr>
-        <w:instrText xml:space="preserve"> \* MERGEFORMAT </w:instrText>
+        <w:instrText xml:space="preserve"> REF _Ref84499846 \h  \* MERGEFORMAT </w:instrText>
+      </w:r>
+      <w:r>
+        <w:rPr>
+          <w:rFonts w:ascii="Times New Roman" w:hAnsi="Times New Roman" w:cs="Times New Roman"/>
+        </w:rPr>
       </w:r>
       <w:r>
         <w:rPr>
@@ -8620,18 +8498,12 @@
         <w:rPr>
           <w:rFonts w:ascii="Times New Roman" w:hAnsi="Times New Roman" w:cs="Times New Roman"/>
         </w:rPr>
-        <w:instrText xml:space="preserve"> REF _Ref84499629 \h </w:instrText>
-      </w:r>
-      <w:r>
-        <w:rPr>
-          <w:rFonts w:ascii="Times New Roman" w:hAnsi="Times New Roman" w:cs="Times New Roman"/>
-        </w:rPr>
-      </w:r>
-      <w:r>
-        <w:rPr>
-          <w:rFonts w:ascii="Times New Roman" w:hAnsi="Times New Roman" w:cs="Times New Roman"/>
-        </w:rPr>
-        <w:instrText xml:space="preserve"> \* MERGEFORMAT </w:instrText>
+        <w:instrText xml:space="preserve"> REF _Ref84499629 \h  \* MERGEFORMAT </w:instrText>
+      </w:r>
+      <w:r>
+        <w:rPr>
+          <w:rFonts w:ascii="Times New Roman" w:hAnsi="Times New Roman" w:cs="Times New Roman"/>
+        </w:rPr>
       </w:r>
       <w:r>
         <w:rPr>
@@ -9144,18 +9016,12 @@
         <w:rPr>
           <w:rFonts w:ascii="Times New Roman" w:hAnsi="Times New Roman" w:cs="Times New Roman"/>
         </w:rPr>
-        <w:instrText xml:space="preserve"> REF _Ref84499629 \h </w:instrText>
-      </w:r>
-      <w:r>
-        <w:rPr>
-          <w:rFonts w:ascii="Times New Roman" w:hAnsi="Times New Roman" w:cs="Times New Roman"/>
-        </w:rPr>
-      </w:r>
-      <w:r>
-        <w:rPr>
-          <w:rFonts w:ascii="Times New Roman" w:hAnsi="Times New Roman" w:cs="Times New Roman"/>
-        </w:rPr>
-        <w:instrText xml:space="preserve"> \* MERGEFORMAT </w:instrText>
+        <w:instrText xml:space="preserve"> REF _Ref84499629 \h  \* MERGEFORMAT </w:instrText>
+      </w:r>
+      <w:r>
+        <w:rPr>
+          <w:rFonts w:ascii="Times New Roman" w:hAnsi="Times New Roman" w:cs="Times New Roman"/>
+        </w:rPr>
       </w:r>
       <w:r>
         <w:rPr>
@@ -10899,6 +10765,7 @@
   <w:style w:type="character" w:default="1" w:styleId="DefaultParagraphFont">
     <w:name w:val="Default Paragraph Font"/>
     <w:uiPriority w:val="1"/>
+    <w:semiHidden/>
     <w:unhideWhenUsed/>
   </w:style>
   <w:style w:type="table" w:default="1" w:styleId="TableNormal">

</xml_diff>